<commit_message>
continuing of the summarization
</commit_message>
<xml_diff>
--- a/AlphaOmega The Bible Game - Bible Stories Summerized + Scenery (hungarian).docx
+++ b/AlphaOmega The Bible Game - Bible Stories Summerized + Scenery (hungarian).docx
@@ -181,7 +181,15 @@
         </w:numPr>
       </w:pPr>
       <w:r>
-        <w:t>A szárazföldet szépen lassan benövik a növények</w:t>
+        <w:t xml:space="preserve">A szárazföldet szépen lassan </w:t>
+      </w:r>
+      <w:proofErr w:type="spellStart"/>
+      <w:r>
+        <w:t>benövik</w:t>
+      </w:r>
+      <w:proofErr w:type="spellEnd"/>
+      <w:r>
+        <w:t xml:space="preserve"> a növények</w:t>
       </w:r>
     </w:p>
     <w:p>
@@ -352,7 +360,23 @@
         <w:t>A szél a port ember formába fújja</w:t>
       </w:r>
       <w:r>
-        <w:t xml:space="preserve"> (cenzurazva lesz a férfi testrész de meztelen)</w:t>
+        <w:t xml:space="preserve"> (</w:t>
+      </w:r>
+      <w:proofErr w:type="spellStart"/>
+      <w:r>
+        <w:t>cenzurazva</w:t>
+      </w:r>
+      <w:proofErr w:type="spellEnd"/>
+      <w:r>
+        <w:t xml:space="preserve"> lesz a férfi </w:t>
+      </w:r>
+      <w:proofErr w:type="gramStart"/>
+      <w:r>
+        <w:t>testrész</w:t>
+      </w:r>
+      <w:proofErr w:type="gramEnd"/>
+      <w:r>
+        <w:t xml:space="preserve"> de meztelen)</w:t>
       </w:r>
       <w:r>
         <w:t>, és egy világító lélek száll az orrába, ami az élet lelke</w:t>
@@ -373,10 +397,18 @@
         <w:t xml:space="preserve"> annak a közepén kialakul az élet fája és a jó és a rossz tudásának fája,</w:t>
       </w:r>
       <w:r>
-        <w:t xml:space="preserve"> ezek között egy folyó folyik, amely a kerten kívül is folytatódik, </w:t>
-      </w:r>
-      <w:r>
-        <w:t xml:space="preserve"> és a </w:t>
+        <w:t xml:space="preserve"> ezek között egy folyó folyik, amely a kerten kívül is </w:t>
+      </w:r>
+      <w:proofErr w:type="gramStart"/>
+      <w:r>
+        <w:t xml:space="preserve">folytatódik, </w:t>
+      </w:r>
+      <w:r>
+        <w:t xml:space="preserve"> és</w:t>
+      </w:r>
+      <w:proofErr w:type="gramEnd"/>
+      <w:r>
+        <w:t xml:space="preserve"> a </w:t>
       </w:r>
       <w:r>
         <w:t>Fényesség az</w:t>
@@ -403,10 +435,26 @@
         </w:numPr>
       </w:pPr>
       <w:r>
-        <w:t>Ekkor már a kamera Ádám pov-ja</w:t>
-      </w:r>
-      <w:r>
-        <w:t>, de egy post process filter van rajta mert még nincsen „megnyílva a szemük”</w:t>
+        <w:t xml:space="preserve">Ekkor már a kamera Ádám </w:t>
+      </w:r>
+      <w:proofErr w:type="spellStart"/>
+      <w:r>
+        <w:t>pov</w:t>
+      </w:r>
+      <w:proofErr w:type="spellEnd"/>
+      <w:r>
+        <w:t>-ja</w:t>
+      </w:r>
+      <w:r>
+        <w:t xml:space="preserve">, de egy post </w:t>
+      </w:r>
+      <w:proofErr w:type="spellStart"/>
+      <w:r>
+        <w:t>process</w:t>
+      </w:r>
+      <w:proofErr w:type="spellEnd"/>
+      <w:r>
+        <w:t xml:space="preserve"> filter van rajta mert még nincsen „megnyílva a szemük”</w:t>
       </w:r>
     </w:p>
     <w:p>
@@ -418,7 +466,23 @@
         </w:numPr>
       </w:pPr>
       <w:r>
-        <w:t>A Fényesség sok állatot hoz a kamera elé, amit a player elnevezhet ahogy szeretne, de egyre szomorúbb lesz mivel nincsen társa (ezt meglehet jeleníteni egy progress barral)</w:t>
+        <w:t xml:space="preserve">A Fényesség sok állatot hoz a kamera elé, amit a </w:t>
+      </w:r>
+      <w:proofErr w:type="spellStart"/>
+      <w:r>
+        <w:t>player</w:t>
+      </w:r>
+      <w:proofErr w:type="spellEnd"/>
+      <w:r>
+        <w:t xml:space="preserve"> elnevezhet ahogy szeretne, de egyre szomorúbb lesz mivel nincsen társa (ezt meglehet jeleníteni egy </w:t>
+      </w:r>
+      <w:proofErr w:type="spellStart"/>
+      <w:r>
+        <w:t>progress</w:t>
+      </w:r>
+      <w:proofErr w:type="spellEnd"/>
+      <w:r>
+        <w:t xml:space="preserve"> barral)</w:t>
       </w:r>
     </w:p>
     <w:p>
@@ -433,10 +497,23 @@
         <w:t xml:space="preserve">Az ember elalszik, és amikor felkel akkor már </w:t>
       </w:r>
       <w:r>
-        <w:t>ott van mellette éva</w:t>
-      </w:r>
-      <w:r>
-        <w:t xml:space="preserve"> (ő is cenzurázva van)</w:t>
+        <w:t xml:space="preserve">ott van mellette </w:t>
+      </w:r>
+      <w:proofErr w:type="spellStart"/>
+      <w:r>
+        <w:t>éva</w:t>
+      </w:r>
+      <w:proofErr w:type="spellEnd"/>
+      <w:r>
+        <w:t xml:space="preserve"> (ő is </w:t>
+      </w:r>
+      <w:proofErr w:type="spellStart"/>
+      <w:r>
+        <w:t>cenzurázva</w:t>
+      </w:r>
+      <w:proofErr w:type="spellEnd"/>
+      <w:r>
+        <w:t xml:space="preserve"> van)</w:t>
       </w:r>
     </w:p>
     <w:p>
@@ -470,7 +547,31 @@
         </w:numPr>
       </w:pPr>
       <w:r>
-        <w:t>A kamera ekkor éva povja, csukva van a szeme, de hall egy hangot ami szólongatja őt, kinyitja a szemeit és meglát egy kígyót a jó és rossz tudásának fáján</w:t>
+        <w:t xml:space="preserve">A kamera ekkor </w:t>
+      </w:r>
+      <w:proofErr w:type="spellStart"/>
+      <w:r>
+        <w:t>éva</w:t>
+      </w:r>
+      <w:proofErr w:type="spellEnd"/>
+      <w:r>
+        <w:t xml:space="preserve"> </w:t>
+      </w:r>
+      <w:proofErr w:type="spellStart"/>
+      <w:r>
+        <w:t>povja</w:t>
+      </w:r>
+      <w:proofErr w:type="spellEnd"/>
+      <w:r>
+        <w:t xml:space="preserve">, csukva van a szeme, de hall egy </w:t>
+      </w:r>
+      <w:proofErr w:type="gramStart"/>
+      <w:r>
+        <w:t>hangot</w:t>
+      </w:r>
+      <w:proofErr w:type="gramEnd"/>
+      <w:r>
+        <w:t xml:space="preserve"> ami szólongatja őt, kinyitja a szemeit és meglát egy kígyót a jó és rossz tudásának fáján</w:t>
       </w:r>
     </w:p>
     <w:p>
@@ -509,7 +610,23 @@
         <w:t xml:space="preserve">Ekkor </w:t>
       </w:r>
       <w:r>
-        <w:t>a post process filter levevődik a kameráról</w:t>
+        <w:t xml:space="preserve">a post </w:t>
+      </w:r>
+      <w:proofErr w:type="spellStart"/>
+      <w:r>
+        <w:t>process</w:t>
+      </w:r>
+      <w:proofErr w:type="spellEnd"/>
+      <w:r>
+        <w:t xml:space="preserve"> filter </w:t>
+      </w:r>
+      <w:proofErr w:type="spellStart"/>
+      <w:r>
+        <w:t>levevődik</w:t>
+      </w:r>
+      <w:proofErr w:type="spellEnd"/>
+      <w:r>
+        <w:t xml:space="preserve"> a kameráról</w:t>
       </w:r>
     </w:p>
     <w:p>
@@ -521,7 +638,15 @@
         </w:numPr>
       </w:pPr>
       <w:r>
-        <w:t>Ruhát készítenek maguknak fügefa levelekből és felveszik</w:t>
+        <w:t xml:space="preserve">Ruhát készítenek maguknak </w:t>
+      </w:r>
+      <w:proofErr w:type="gramStart"/>
+      <w:r>
+        <w:t>fügefa levelekből</w:t>
+      </w:r>
+      <w:proofErr w:type="gramEnd"/>
+      <w:r>
+        <w:t xml:space="preserve"> és felveszik</w:t>
       </w:r>
     </w:p>
     <w:p>
@@ -584,7 +709,15 @@
         <w:t xml:space="preserve">Ki űzi őket a kertből, </w:t>
       </w:r>
       <w:r>
-        <w:t>a kert előtt előtűnnek a kerúbok és a villogó lángpallost</w:t>
+        <w:t xml:space="preserve">a kert előtt előtűnnek a </w:t>
+      </w:r>
+      <w:proofErr w:type="spellStart"/>
+      <w:r>
+        <w:t>kerúbok</w:t>
+      </w:r>
+      <w:proofErr w:type="spellEnd"/>
+      <w:r>
+        <w:t xml:space="preserve"> és a villogó lángpallost</w:t>
       </w:r>
     </w:p>
     <w:p>
@@ -646,7 +779,31 @@
         </w:numPr>
       </w:pPr>
       <w:r>
-        <w:t xml:space="preserve">Ha káint választod akkor földművelés a munka,  el vetni magvakat, </w:t>
+        <w:t xml:space="preserve">Ha </w:t>
+      </w:r>
+      <w:proofErr w:type="spellStart"/>
+      <w:r>
+        <w:t>káint</w:t>
+      </w:r>
+      <w:proofErr w:type="spellEnd"/>
+      <w:r>
+        <w:t xml:space="preserve"> választod akkor földművelés a </w:t>
+      </w:r>
+      <w:proofErr w:type="gramStart"/>
+      <w:r>
+        <w:t>munka,  el</w:t>
+      </w:r>
+      <w:proofErr w:type="gramEnd"/>
+      <w:r>
+        <w:t xml:space="preserve"> vetni </w:t>
+      </w:r>
+      <w:proofErr w:type="spellStart"/>
+      <w:r>
+        <w:t>magvakat</w:t>
+      </w:r>
+      <w:proofErr w:type="spellEnd"/>
+      <w:r>
+        <w:t xml:space="preserve">, </w:t>
       </w:r>
       <w:r>
         <w:t xml:space="preserve">öntözni kell, </w:t>
@@ -673,10 +830,44 @@
         <w:t>Egy idő után (a játék mechanikától függően)</w:t>
       </w:r>
       <w:r>
-        <w:t xml:space="preserve"> áldozatot visz az Isten elé, építeni kell egy oltárat amihez gyűjteni kell alapanyagokat, és valami craft mechanikkal elkészíteni</w:t>
-      </w:r>
-      <w:r>
-        <w:t>, majd miután elkészült erre ráhejezni az áldozatot</w:t>
+        <w:t xml:space="preserve"> áldozatot visz az Isten elé, építeni kell egy </w:t>
+      </w:r>
+      <w:proofErr w:type="spellStart"/>
+      <w:proofErr w:type="gramStart"/>
+      <w:r>
+        <w:t>oltárat</w:t>
+      </w:r>
+      <w:proofErr w:type="spellEnd"/>
+      <w:proofErr w:type="gramEnd"/>
+      <w:r>
+        <w:t xml:space="preserve"> amihez gyűjteni kell alapanyagokat, és valami </w:t>
+      </w:r>
+      <w:proofErr w:type="spellStart"/>
+      <w:r>
+        <w:t>craft</w:t>
+      </w:r>
+      <w:proofErr w:type="spellEnd"/>
+      <w:r>
+        <w:t xml:space="preserve"> </w:t>
+      </w:r>
+      <w:proofErr w:type="spellStart"/>
+      <w:r>
+        <w:t>mechanikkal</w:t>
+      </w:r>
+      <w:proofErr w:type="spellEnd"/>
+      <w:r>
+        <w:t xml:space="preserve"> elkészíteni</w:t>
+      </w:r>
+      <w:r>
+        <w:t xml:space="preserve">, majd miután elkészült erre </w:t>
+      </w:r>
+      <w:proofErr w:type="spellStart"/>
+      <w:r>
+        <w:t>ráhejezni</w:t>
+      </w:r>
+      <w:proofErr w:type="spellEnd"/>
+      <w:r>
+        <w:t xml:space="preserve"> az áldozatot</w:t>
       </w:r>
     </w:p>
     <w:p>
@@ -688,8 +879,13 @@
         </w:numPr>
       </w:pPr>
       <w:r>
-        <w:t>Ábel is épít egy oltárat</w:t>
-      </w:r>
+        <w:t xml:space="preserve">Ábel is épít egy </w:t>
+      </w:r>
+      <w:proofErr w:type="spellStart"/>
+      <w:r>
+        <w:t>oltárat</w:t>
+      </w:r>
+      <w:proofErr w:type="spellEnd"/>
       <w:r>
         <w:t xml:space="preserve"> Káiné mellé, és az övére egy fénysugár világít, Káinéra viszont nem</w:t>
       </w:r>
@@ -703,7 +899,23 @@
         </w:numPr>
       </w:pPr>
       <w:r>
-        <w:t>Káin és Isten párbeszéde (Szószerint)</w:t>
+        <w:t xml:space="preserve">Káin és Isten </w:t>
+      </w:r>
+      <w:proofErr w:type="spellStart"/>
+      <w:r>
+        <w:t>párbeszéde</w:t>
+      </w:r>
+      <w:proofErr w:type="spellEnd"/>
+      <w:r>
+        <w:t xml:space="preserve"> (</w:t>
+      </w:r>
+      <w:proofErr w:type="spellStart"/>
+      <w:r>
+        <w:t>Szószerint</w:t>
+      </w:r>
+      <w:proofErr w:type="spellEnd"/>
+      <w:r>
+        <w:t>)</w:t>
       </w:r>
     </w:p>
     <w:p>
@@ -733,7 +945,23 @@
         <w:t>próbál védekezni</w:t>
       </w:r>
       <w:r>
-        <w:t xml:space="preserve"> (nagyon menő fight mechanic kell majd,</w:t>
+        <w:t xml:space="preserve"> (nagyon menő </w:t>
+      </w:r>
+      <w:proofErr w:type="spellStart"/>
+      <w:r>
+        <w:t>fight</w:t>
+      </w:r>
+      <w:proofErr w:type="spellEnd"/>
+      <w:r>
+        <w:t xml:space="preserve"> </w:t>
+      </w:r>
+      <w:proofErr w:type="spellStart"/>
+      <w:r>
+        <w:t>mechanic</w:t>
+      </w:r>
+      <w:proofErr w:type="spellEnd"/>
+      <w:r>
+        <w:t xml:space="preserve"> kell majd,</w:t>
       </w:r>
       <w:r>
         <w:t xml:space="preserve"> és ha Ábel győz újra kezdődik</w:t>
@@ -757,8 +985,13 @@
         <w:t xml:space="preserve">Ha </w:t>
       </w:r>
       <w:r>
-        <w:t>Ábelt választja a player</w:t>
-      </w:r>
+        <w:t xml:space="preserve">Ábelt választja a </w:t>
+      </w:r>
+      <w:proofErr w:type="spellStart"/>
+      <w:r>
+        <w:t>player</w:t>
+      </w:r>
+      <w:proofErr w:type="spellEnd"/>
       <w:r>
         <w:t xml:space="preserve"> akkor viszont juhpásztorkodás a feladat</w:t>
       </w:r>
@@ -781,8 +1014,13 @@
         </w:numPr>
       </w:pPr>
       <w:r>
-        <w:t>Egy idő után az áldozásos jelenet Ábel povból</w:t>
-      </w:r>
+        <w:t xml:space="preserve">Egy idő után az áldozásos jelenet Ábel </w:t>
+      </w:r>
+      <w:proofErr w:type="spellStart"/>
+      <w:r>
+        <w:t>povból</w:t>
+      </w:r>
+      <w:proofErr w:type="spellEnd"/>
     </w:p>
     <w:p>
       <w:pPr>
@@ -793,8 +1031,13 @@
         </w:numPr>
       </w:pPr>
       <w:r>
-        <w:t>Séta Kainnal</w:t>
-      </w:r>
+        <w:t xml:space="preserve">Séta </w:t>
+      </w:r>
+      <w:proofErr w:type="spellStart"/>
+      <w:r>
+        <w:t>Kainnal</w:t>
+      </w:r>
+      <w:proofErr w:type="spellEnd"/>
     </w:p>
     <w:p>
       <w:pPr>
@@ -823,7 +1066,15 @@
         <w:ind w:left="360"/>
       </w:pPr>
       <w:r>
-        <w:t>(Mindegy a karakter választás mert most Káin povból folytatódik tovább)</w:t>
+        <w:t xml:space="preserve">(Mindegy a karakter választás mert most Káin </w:t>
+      </w:r>
+      <w:proofErr w:type="spellStart"/>
+      <w:r>
+        <w:t>povból</w:t>
+      </w:r>
+      <w:proofErr w:type="spellEnd"/>
+      <w:r>
+        <w:t xml:space="preserve"> folytatódik tovább)</w:t>
       </w:r>
     </w:p>
     <w:p>
@@ -835,7 +1086,15 @@
         </w:numPr>
       </w:pPr>
       <w:r>
-        <w:t>Párbeszéd Istennel (Szószerint)</w:t>
+        <w:t>Párbeszéd Istennel (</w:t>
+      </w:r>
+      <w:proofErr w:type="spellStart"/>
+      <w:r>
+        <w:t>Szószerint</w:t>
+      </w:r>
+      <w:proofErr w:type="spellEnd"/>
+      <w:r>
+        <w:t>)</w:t>
       </w:r>
     </w:p>
     <w:p>
@@ -847,7 +1106,15 @@
         </w:numPr>
       </w:pPr>
       <w:r>
-        <w:t>Káinon egy jel lesz (meg kell találni hogy nézhet ki a káinbélyeg)</w:t>
+        <w:t xml:space="preserve">Káinon egy jel lesz (meg kell </w:t>
+      </w:r>
+      <w:proofErr w:type="gramStart"/>
+      <w:r>
+        <w:t>találni</w:t>
+      </w:r>
+      <w:proofErr w:type="gramEnd"/>
+      <w:r>
+        <w:t xml:space="preserve"> hogy nézhet ki a káinbélyeg)</w:t>
       </w:r>
     </w:p>
     <w:p>
@@ -874,7 +1141,10 @@
         <w:t>6</w:t>
       </w:r>
       <w:r>
-        <w:t>-7</w:t>
+        <w:t>-</w:t>
+      </w:r>
+      <w:r>
+        <w:t>10</w:t>
       </w:r>
     </w:p>
     <w:p>
@@ -886,8 +1156,13 @@
         </w:numPr>
       </w:pPr>
       <w:r>
-        <w:t>A kamera most Noé pov</w:t>
-      </w:r>
+        <w:t xml:space="preserve">A kamera most Noé </w:t>
+      </w:r>
+      <w:proofErr w:type="spellStart"/>
+      <w:r>
+        <w:t>pov</w:t>
+      </w:r>
+      <w:proofErr w:type="spellEnd"/>
       <w:r>
         <w:t>-</w:t>
       </w:r>
@@ -904,7 +1179,15 @@
         </w:numPr>
       </w:pPr>
       <w:r>
-        <w:t>Lehet hallani Isten hangját ami ezt beszéli:</w:t>
+        <w:t xml:space="preserve">Lehet hallani Isten </w:t>
+      </w:r>
+      <w:proofErr w:type="gramStart"/>
+      <w:r>
+        <w:t>hangját</w:t>
+      </w:r>
+      <w:proofErr w:type="gramEnd"/>
+      <w:r>
+        <w:t xml:space="preserve"> ami ezt beszéli:</w:t>
       </w:r>
     </w:p>
     <w:p>
@@ -919,7 +1202,15 @@
         <w:t>1móz 6 13</w:t>
       </w:r>
       <w:r>
-        <w:t xml:space="preserve"> (Amiket Isten mond, azok egyesével lesznek elmondva, és missionök lesznek</w:t>
+        <w:t xml:space="preserve"> (Amiket Isten mond, azok egyesével lesznek elmondva, és </w:t>
+      </w:r>
+      <w:proofErr w:type="spellStart"/>
+      <w:r>
+        <w:t>missionök</w:t>
+      </w:r>
+      <w:proofErr w:type="spellEnd"/>
+      <w:r>
+        <w:t xml:space="preserve"> lesznek</w:t>
       </w:r>
     </w:p>
     <w:p>
@@ -931,7 +1222,15 @@
         </w:numPr>
       </w:pPr>
       <w:r>
-        <w:t>A hajóépítés is elkezdődik, a mechanika nagyobb csoportokba szedi az építés részeit, és timelapset alkalmaz a hatalmas építmény elkészítésének felgyorsításához</w:t>
+        <w:t xml:space="preserve">A hajóépítés is elkezdődik, a mechanika nagyobb csoportokba szedi az építés részeit, és </w:t>
+      </w:r>
+      <w:proofErr w:type="spellStart"/>
+      <w:r>
+        <w:t>timelapset</w:t>
+      </w:r>
+      <w:proofErr w:type="spellEnd"/>
+      <w:r>
+        <w:t xml:space="preserve"> alkalmaz a hatalmas építmény elkészítésének felgyorsításához</w:t>
       </w:r>
     </w:p>
     <w:p>
@@ -949,10 +1248,25 @@
         <w:t xml:space="preserve"> hajó</w:t>
       </w:r>
       <w:r>
+        <w:t xml:space="preserve"> össze kell gyűjteni sok kaját, amit majd meg lehet enni</w:t>
+      </w:r>
+    </w:p>
+    <w:p>
+      <w:pPr>
+        <w:pStyle w:val="Listaszerbekezds"/>
+        <w:numPr>
+          <w:ilvl w:val="0"/>
+          <w:numId w:val="16"/>
+        </w:numPr>
+      </w:pPr>
+      <w:r>
         <w:t xml:space="preserve"> </w:t>
       </w:r>
       <w:r>
-        <w:t>össze kell gyűjteni sok kaját, amit majd meg lehet enni</w:t>
+        <w:t>Amikor elég táplálék megvan</w:t>
+      </w:r>
+      <w:r>
+        <w:t xml:space="preserve"> kezd zuhogni az eső, megáradnak a folyók, nagy vihar van, </w:t>
       </w:r>
     </w:p>
     <w:p>
@@ -964,13 +1278,221 @@
         </w:numPr>
       </w:pPr>
       <w:r>
+        <w:t>szólni kell a családnak, hogy menjenek be</w:t>
+      </w:r>
+    </w:p>
+    <w:p>
+      <w:pPr>
+        <w:pStyle w:val="Listaszerbekezds"/>
+        <w:numPr>
+          <w:ilvl w:val="0"/>
+          <w:numId w:val="16"/>
+        </w:numPr>
+      </w:pPr>
+      <w:r>
+        <w:t>Az állatok hosszú sorban megjelennek a semmiből, és elkezdenek felmenni a hajóra, figyelni kell, hogy mindegyikből csak kettő legyen, ha harmadik is jönne azt el kell küldeni</w:t>
+      </w:r>
+    </w:p>
+    <w:p>
+      <w:pPr>
+        <w:pStyle w:val="Listaszerbekezds"/>
+        <w:numPr>
+          <w:ilvl w:val="0"/>
+          <w:numId w:val="16"/>
+        </w:numPr>
+      </w:pPr>
+      <w:proofErr w:type="gramStart"/>
+      <w:r>
+        <w:t>Be csukódik</w:t>
+      </w:r>
+      <w:proofErr w:type="gramEnd"/>
+      <w:r>
+        <w:t xml:space="preserve"> az ajtó</w:t>
+      </w:r>
+    </w:p>
+    <w:p>
+      <w:pPr>
+        <w:pStyle w:val="Listaszerbekezds"/>
+        <w:numPr>
+          <w:ilvl w:val="0"/>
+          <w:numId w:val="16"/>
+        </w:numPr>
+      </w:pPr>
+      <w:r>
+        <w:t xml:space="preserve">Az állatokat etetni kell, ételt kell készíteni, takarítani kell… lehet választani </w:t>
+      </w:r>
+      <w:proofErr w:type="spellStart"/>
+      <w:r>
+        <w:t>noé</w:t>
+      </w:r>
+      <w:proofErr w:type="spellEnd"/>
+      <w:r>
+        <w:t xml:space="preserve"> családjának karakterei közül</w:t>
+      </w:r>
+    </w:p>
+    <w:p>
+      <w:pPr>
+        <w:pStyle w:val="Listaszerbekezds"/>
+        <w:numPr>
+          <w:ilvl w:val="0"/>
+          <w:numId w:val="16"/>
+        </w:numPr>
+      </w:pPr>
+      <w:r>
+        <w:t>A víz el kezd apadni, leáll az eső</w:t>
+      </w:r>
+      <w:r>
+        <w:t xml:space="preserve"> 150 nap után teljesen leapad</w:t>
+      </w:r>
+    </w:p>
+    <w:p>
+      <w:pPr>
+        <w:pStyle w:val="Listaszerbekezds"/>
+        <w:numPr>
+          <w:ilvl w:val="0"/>
+          <w:numId w:val="16"/>
+        </w:numPr>
+      </w:pPr>
+      <w:r>
+        <w:t xml:space="preserve">40 nap után egy holló a kamera </w:t>
+      </w:r>
+      <w:proofErr w:type="spellStart"/>
+      <w:r>
+        <w:t>povja</w:t>
+      </w:r>
+      <w:proofErr w:type="spellEnd"/>
+      <w:r>
+        <w:t>, és menni kell vele a vízen, hogy olajágat találj, erre meghatározott idő lesz és ha nem találsz azalatt semmit vissza kell menni a bárkába</w:t>
+      </w:r>
+    </w:p>
+    <w:p>
+      <w:pPr>
+        <w:pStyle w:val="Listaszerbekezds"/>
+        <w:numPr>
+          <w:ilvl w:val="0"/>
+          <w:numId w:val="16"/>
+        </w:numPr>
+      </w:pPr>
+      <w:r>
+        <w:t xml:space="preserve">Mivel még nem találnak semmit kiküldenek egy galambot, aminek a </w:t>
+      </w:r>
+      <w:proofErr w:type="spellStart"/>
+      <w:r>
+        <w:t>povjaként</w:t>
+      </w:r>
+      <w:proofErr w:type="spellEnd"/>
+      <w:r>
+        <w:t xml:space="preserve"> ugyanaz a feladat megint semmi</w:t>
+      </w:r>
+    </w:p>
+    <w:p>
+      <w:pPr>
+        <w:pStyle w:val="Listaszerbekezds"/>
+        <w:numPr>
+          <w:ilvl w:val="0"/>
+          <w:numId w:val="16"/>
+        </w:numPr>
+      </w:pPr>
+      <w:r>
+        <w:t xml:space="preserve">7 nap múltán újra kiküldenek galambként, ekkor már tudsz egy olajfa levelet vinni a bárkába vissza aminek </w:t>
+      </w:r>
+      <w:proofErr w:type="spellStart"/>
+      <w:r>
+        <w:t>noé</w:t>
+      </w:r>
+      <w:proofErr w:type="spellEnd"/>
+      <w:r>
+        <w:t xml:space="preserve"> örül</w:t>
+      </w:r>
+    </w:p>
+    <w:p>
+      <w:pPr>
+        <w:pStyle w:val="Listaszerbekezds"/>
+        <w:numPr>
+          <w:ilvl w:val="0"/>
+          <w:numId w:val="16"/>
+        </w:numPr>
+      </w:pPr>
+      <w:r>
+        <w:t>7 nap múlva újra elenged galambként, ekkor azonban a feladat, hogy leszálljál valahol</w:t>
+      </w:r>
+    </w:p>
+    <w:p>
+      <w:pPr>
+        <w:pStyle w:val="Listaszerbekezds"/>
+        <w:numPr>
+          <w:ilvl w:val="0"/>
+          <w:numId w:val="16"/>
+        </w:numPr>
+      </w:pPr>
+      <w:r>
+        <w:t xml:space="preserve">A választott karakterrel folytatódik a történet, 1 </w:t>
+      </w:r>
+      <w:proofErr w:type="spellStart"/>
+      <w:r>
+        <w:t>móz</w:t>
+      </w:r>
+      <w:proofErr w:type="spellEnd"/>
+      <w:r>
+        <w:t xml:space="preserve"> 8 1</w:t>
+      </w:r>
+      <w:r>
+        <w:t>6</w:t>
+      </w:r>
+      <w:r>
+        <w:t>-</w:t>
+      </w:r>
+      <w:r>
+        <w:t xml:space="preserve">17 </w:t>
+      </w:r>
+      <w:proofErr w:type="spellStart"/>
+      <w:r>
+        <w:t>e</w:t>
+      </w:r>
+      <w:r>
+        <w:t>t</w:t>
+      </w:r>
+      <w:proofErr w:type="spellEnd"/>
+      <w:r>
+        <w:t xml:space="preserve"> mondja Isten</w:t>
+      </w:r>
+    </w:p>
+    <w:p>
+      <w:pPr>
+        <w:pStyle w:val="Listaszerbekezds"/>
+        <w:numPr>
+          <w:ilvl w:val="0"/>
+          <w:numId w:val="16"/>
+        </w:numPr>
+      </w:pPr>
+      <w:r>
+        <w:t>Kimegy mindenki a bárkából</w:t>
+      </w:r>
+    </w:p>
+    <w:p>
+      <w:pPr>
+        <w:pStyle w:val="Listaszerbekezds"/>
+        <w:numPr>
+          <w:ilvl w:val="0"/>
+          <w:numId w:val="16"/>
+        </w:numPr>
+      </w:pPr>
+      <w:r>
+        <w:t>Oltárt kell építeni</w:t>
+      </w:r>
+      <w:r>
         <w:t xml:space="preserve"> </w:t>
       </w:r>
-      <w:r>
-        <w:t>Amikor elég táplálék megvan</w:t>
-      </w:r>
-      <w:r>
-        <w:t xml:space="preserve"> kezd zuhogni az eső, megáradnak a folyók, nagy vihar van, </w:t>
+      <w:proofErr w:type="spellStart"/>
+      <w:r>
+        <w:t>Nóéval</w:t>
+      </w:r>
+      <w:proofErr w:type="spellEnd"/>
+      <w:r>
+        <w:t xml:space="preserve"> együtt az összes férfi</w:t>
+      </w:r>
+      <w:r>
+        <w:t>nak</w:t>
       </w:r>
     </w:p>
     <w:p>
@@ -982,7 +1504,10 @@
         </w:numPr>
       </w:pPr>
       <w:r>
-        <w:t xml:space="preserve">szólni kell a családnak, hogy menjenek be, és </w:t>
+        <w:t>Áldozatokat kell bemutatni az oltáron</w:t>
+      </w:r>
+      <w:r>
+        <w:t xml:space="preserve"> Noénak, a többi karakternek vinnie kell neki az állatokat amiket mond</w:t>
       </w:r>
     </w:p>
     <w:p>
@@ -994,7 +1519,15 @@
         </w:numPr>
       </w:pPr>
       <w:r>
-        <w:t>Az állatok hosszú sorban megjelennek a semmiből, és elkezdenek felmenni a hajóra, figyelni kell, hogy mindegyikből csak kettő legyen, ha harmadik is jönne azt el kell küldeni</w:t>
+        <w:t xml:space="preserve">Isten 1 </w:t>
+      </w:r>
+      <w:proofErr w:type="spellStart"/>
+      <w:r>
+        <w:t>móz</w:t>
+      </w:r>
+      <w:proofErr w:type="spellEnd"/>
+      <w:r>
+        <w:t xml:space="preserve"> 8 21-et mondja</w:t>
       </w:r>
     </w:p>
     <w:p>
@@ -1006,8 +1539,173 @@
         </w:numPr>
       </w:pPr>
       <w:r>
-        <w:t>Be csukódik az ajtó</w:t>
-      </w:r>
+        <w:t xml:space="preserve"> </w:t>
+      </w:r>
+      <w:r>
+        <w:t xml:space="preserve">1 </w:t>
+      </w:r>
+      <w:proofErr w:type="spellStart"/>
+      <w:r>
+        <w:t>móz</w:t>
+      </w:r>
+      <w:proofErr w:type="spellEnd"/>
+      <w:r>
+        <w:t xml:space="preserve"> </w:t>
+      </w:r>
+      <w:r>
+        <w:t>9 1</w:t>
+      </w:r>
+      <w:r>
+        <w:t>-2 t</w:t>
+      </w:r>
+      <w:r>
+        <w:t xml:space="preserve"> mondja</w:t>
+      </w:r>
+    </w:p>
+    <w:p>
+      <w:pPr>
+        <w:pStyle w:val="Listaszerbekezds"/>
+        <w:numPr>
+          <w:ilvl w:val="0"/>
+          <w:numId w:val="16"/>
+        </w:numPr>
+      </w:pPr>
+      <w:r>
+        <w:t>Megjelenik egy szivárvány</w:t>
+      </w:r>
+    </w:p>
+    <w:p>
+      <w:pPr>
+        <w:pStyle w:val="Listaszerbekezds"/>
+        <w:numPr>
+          <w:ilvl w:val="0"/>
+          <w:numId w:val="16"/>
+        </w:numPr>
+      </w:pPr>
+      <w:r>
+        <w:t xml:space="preserve">1 </w:t>
+      </w:r>
+      <w:proofErr w:type="spellStart"/>
+      <w:r>
+        <w:t>móz</w:t>
+      </w:r>
+      <w:proofErr w:type="spellEnd"/>
+      <w:r>
+        <w:t xml:space="preserve"> 9 </w:t>
+      </w:r>
+      <w:r>
+        <w:t>13-</w:t>
+      </w:r>
+      <w:r>
+        <w:t>15</w:t>
+      </w:r>
+      <w:r>
+        <w:t xml:space="preserve"> </w:t>
+      </w:r>
+      <w:proofErr w:type="spellStart"/>
+      <w:r>
+        <w:t>o</w:t>
+      </w:r>
+      <w:r>
+        <w:t>t</w:t>
+      </w:r>
+      <w:proofErr w:type="spellEnd"/>
+      <w:r>
+        <w:t xml:space="preserve"> mondja</w:t>
+      </w:r>
+    </w:p>
+    <w:p>
+      <w:pPr>
+        <w:pStyle w:val="Listaszerbekezds"/>
+        <w:numPr>
+          <w:ilvl w:val="0"/>
+          <w:numId w:val="16"/>
+        </w:numPr>
+      </w:pPr>
+      <w:r>
+        <w:t>Kreatívan bemutatni egy térképen a leszármazottak elhelyezkedését</w:t>
+      </w:r>
+    </w:p>
+    <w:p>
+      <w:pPr>
+        <w:pStyle w:val="Cmsor2"/>
+      </w:pPr>
+      <w:r>
+        <w:t>11</w:t>
+      </w:r>
+    </w:p>
+    <w:p>
+      <w:pPr>
+        <w:pStyle w:val="Listaszerbekezds"/>
+        <w:numPr>
+          <w:ilvl w:val="0"/>
+          <w:numId w:val="18"/>
+        </w:numPr>
+      </w:pPr>
+      <w:r>
+        <w:t>Az emberek mennek sineár földjén egy völgyhöz</w:t>
+      </w:r>
+    </w:p>
+    <w:p>
+      <w:pPr>
+        <w:pStyle w:val="Listaszerbekezds"/>
+        <w:numPr>
+          <w:ilvl w:val="0"/>
+          <w:numId w:val="18"/>
+        </w:numPr>
+      </w:pPr>
+      <w:r>
+        <w:t>Arról beszélnek, hogy hatalmas tornyot akarnak építeni</w:t>
+      </w:r>
+    </w:p>
+    <w:p>
+      <w:pPr>
+        <w:pStyle w:val="Listaszerbekezds"/>
+        <w:numPr>
+          <w:ilvl w:val="0"/>
+          <w:numId w:val="18"/>
+        </w:numPr>
+      </w:pPr>
+      <w:r>
+        <w:t>Összekavarodik a nyelvük, és mindenki más nyelven beszél</w:t>
+      </w:r>
+      <w:r>
+        <w:t xml:space="preserve"> innentől kezdve</w:t>
+      </w:r>
+    </w:p>
+    <w:p>
+      <w:pPr>
+        <w:pStyle w:val="Listaszerbekezds"/>
+        <w:numPr>
+          <w:ilvl w:val="0"/>
+          <w:numId w:val="18"/>
+        </w:numPr>
+      </w:pPr>
+      <w:r>
+        <w:t xml:space="preserve">Újabb nemzettségfa 1 </w:t>
+      </w:r>
+      <w:proofErr w:type="spellStart"/>
+      <w:r>
+        <w:t>móz</w:t>
+      </w:r>
+      <w:proofErr w:type="spellEnd"/>
+      <w:r>
+        <w:t xml:space="preserve"> 11 10 </w:t>
+      </w:r>
+      <w:proofErr w:type="spellStart"/>
+      <w:r>
+        <w:t>től</w:t>
+      </w:r>
+      <w:proofErr w:type="spellEnd"/>
+    </w:p>
+    <w:p>
+      <w:pPr>
+        <w:pStyle w:val="Listaszerbekezds"/>
+        <w:numPr>
+          <w:ilvl w:val="0"/>
+          <w:numId w:val="18"/>
+        </w:numPr>
+      </w:pPr>
     </w:p>
     <w:sectPr>
       <w:pgSz w:w="12240" w:h="15840"/>
@@ -1022,6 +1720,119 @@
 <file path=word/numbering.xml><?xml version="1.0" encoding="utf-8"?>
 <w:numbering xmlns:wpc="http://schemas.microsoft.com/office/word/2010/wordprocessingCanvas" xmlns:cx="http://schemas.microsoft.com/office/drawing/2014/chartex" xmlns:cx1="http://schemas.microsoft.com/office/drawing/2015/9/8/chartex" xmlns:cx2="http://schemas.microsoft.com/office/drawing/2015/10/21/chartex" xmlns:cx3="http://schemas.microsoft.com/office/drawing/2016/5/9/chartex" xmlns:cx4="http://schemas.microsoft.com/office/drawing/2016/5/10/chartex" xmlns:cx5="http://schemas.microsoft.com/office/drawing/2016/5/11/chartex" xmlns:cx6="http://schemas.microsoft.com/office/drawing/2016/5/12/chartex" xmlns:cx7="http://schemas.microsoft.com/office/drawing/2016/5/13/chartex" xmlns:cx8="http://schemas.microsoft.com/office/drawing/2016/5/14/chartex" xmlns:mc="http://schemas.openxmlformats.org/markup-compatibility/2006" xmlns:aink="http://schemas.microsoft.com/office/drawing/2016/ink" xmlns:am3d="http://schemas.microsoft.com/office/drawing/2017/model3d" xmlns:o="urn:schemas-microsoft-com:office:office" xmlns:oel="http://schemas.microsoft.com/office/2019/extlst" xmlns:r="http://schemas.openxmlformats.org/officeDocument/2006/relationships" xmlns:m="http://schemas.openxmlformats.org/officeDocument/2006/math" xmlns:v="urn:schemas-microsoft-com:vml" xmlns:wp14="http://schemas.microsoft.com/office/word/2010/wordprocessingDrawing" xmlns:wp="http://schemas.openxmlformats.org/drawingml/2006/wordprocessingDrawing" xmlns:w10="urn:schemas-microsoft-com:office:word" xmlns:w="http://schemas.openxmlformats.org/wordprocessingml/2006/main" xmlns:w14="http://schemas.microsoft.com/office/word/2010/wordml" xmlns:w15="http://schemas.microsoft.com/office/word/2012/wordml" xmlns:w16cex="http://schemas.microsoft.com/office/word/2018/wordml/cex" xmlns:w16cid="http://schemas.microsoft.com/office/word/2016/wordml/cid" xmlns:w16="http://schemas.microsoft.com/office/word/2018/wordml" xmlns:w16sdtdh="http://schemas.microsoft.com/office/word/2020/wordml/sdtdatahash" xmlns:w16se="http://schemas.microsoft.com/office/word/2015/wordml/symex" xmlns:wpg="http://schemas.microsoft.com/office/word/2010/wordprocessingGroup" xmlns:wpi="http://schemas.microsoft.com/office/word/2010/wordprocessingInk" xmlns:wne="http://schemas.microsoft.com/office/word/2006/wordml" xmlns:wps="http://schemas.microsoft.com/office/word/2010/wordprocessingShape" mc:Ignorable="w14 w15 w16se w16cid w16 w16cex w16sdtdh wp14">
   <w:abstractNum w:abstractNumId="0" w15:restartNumberingAfterBreak="0">
+    <w:nsid w:val="03BB3ACD"/>
+    <w:multiLevelType w:val="hybridMultilevel"/>
+    <w:tmpl w:val="048CF1CC"/>
+    <w:lvl w:ilvl="0" w:tplc="04090001">
+      <w:start w:val="1"/>
+      <w:numFmt w:val="bullet"/>
+      <w:lvlText w:val=""/>
+      <w:lvlJc w:val="left"/>
+      <w:pPr>
+        <w:ind w:left="720" w:hanging="360"/>
+      </w:pPr>
+      <w:rPr>
+        <w:rFonts w:ascii="Symbol" w:hAnsi="Symbol" w:hint="default"/>
+      </w:rPr>
+    </w:lvl>
+    <w:lvl w:ilvl="1" w:tplc="04090003" w:tentative="1">
+      <w:start w:val="1"/>
+      <w:numFmt w:val="bullet"/>
+      <w:lvlText w:val="o"/>
+      <w:lvlJc w:val="left"/>
+      <w:pPr>
+        <w:ind w:left="1440" w:hanging="360"/>
+      </w:pPr>
+      <w:rPr>
+        <w:rFonts w:ascii="Courier New" w:hAnsi="Courier New" w:cs="Courier New" w:hint="default"/>
+      </w:rPr>
+    </w:lvl>
+    <w:lvl w:ilvl="2" w:tplc="04090005" w:tentative="1">
+      <w:start w:val="1"/>
+      <w:numFmt w:val="bullet"/>
+      <w:lvlText w:val=""/>
+      <w:lvlJc w:val="left"/>
+      <w:pPr>
+        <w:ind w:left="2160" w:hanging="360"/>
+      </w:pPr>
+      <w:rPr>
+        <w:rFonts w:ascii="Wingdings" w:hAnsi="Wingdings" w:hint="default"/>
+      </w:rPr>
+    </w:lvl>
+    <w:lvl w:ilvl="3" w:tplc="04090001" w:tentative="1">
+      <w:start w:val="1"/>
+      <w:numFmt w:val="bullet"/>
+      <w:lvlText w:val=""/>
+      <w:lvlJc w:val="left"/>
+      <w:pPr>
+        <w:ind w:left="2880" w:hanging="360"/>
+      </w:pPr>
+      <w:rPr>
+        <w:rFonts w:ascii="Symbol" w:hAnsi="Symbol" w:hint="default"/>
+      </w:rPr>
+    </w:lvl>
+    <w:lvl w:ilvl="4" w:tplc="04090003" w:tentative="1">
+      <w:start w:val="1"/>
+      <w:numFmt w:val="bullet"/>
+      <w:lvlText w:val="o"/>
+      <w:lvlJc w:val="left"/>
+      <w:pPr>
+        <w:ind w:left="3600" w:hanging="360"/>
+      </w:pPr>
+      <w:rPr>
+        <w:rFonts w:ascii="Courier New" w:hAnsi="Courier New" w:cs="Courier New" w:hint="default"/>
+      </w:rPr>
+    </w:lvl>
+    <w:lvl w:ilvl="5" w:tplc="04090005" w:tentative="1">
+      <w:start w:val="1"/>
+      <w:numFmt w:val="bullet"/>
+      <w:lvlText w:val=""/>
+      <w:lvlJc w:val="left"/>
+      <w:pPr>
+        <w:ind w:left="4320" w:hanging="360"/>
+      </w:pPr>
+      <w:rPr>
+        <w:rFonts w:ascii="Wingdings" w:hAnsi="Wingdings" w:hint="default"/>
+      </w:rPr>
+    </w:lvl>
+    <w:lvl w:ilvl="6" w:tplc="04090001" w:tentative="1">
+      <w:start w:val="1"/>
+      <w:numFmt w:val="bullet"/>
+      <w:lvlText w:val=""/>
+      <w:lvlJc w:val="left"/>
+      <w:pPr>
+        <w:ind w:left="5040" w:hanging="360"/>
+      </w:pPr>
+      <w:rPr>
+        <w:rFonts w:ascii="Symbol" w:hAnsi="Symbol" w:hint="default"/>
+      </w:rPr>
+    </w:lvl>
+    <w:lvl w:ilvl="7" w:tplc="04090003" w:tentative="1">
+      <w:start w:val="1"/>
+      <w:numFmt w:val="bullet"/>
+      <w:lvlText w:val="o"/>
+      <w:lvlJc w:val="left"/>
+      <w:pPr>
+        <w:ind w:left="5760" w:hanging="360"/>
+      </w:pPr>
+      <w:rPr>
+        <w:rFonts w:ascii="Courier New" w:hAnsi="Courier New" w:cs="Courier New" w:hint="default"/>
+      </w:rPr>
+    </w:lvl>
+    <w:lvl w:ilvl="8" w:tplc="04090005" w:tentative="1">
+      <w:start w:val="1"/>
+      <w:numFmt w:val="bullet"/>
+      <w:lvlText w:val=""/>
+      <w:lvlJc w:val="left"/>
+      <w:pPr>
+        <w:ind w:left="6480" w:hanging="360"/>
+      </w:pPr>
+      <w:rPr>
+        <w:rFonts w:ascii="Wingdings" w:hAnsi="Wingdings" w:hint="default"/>
+      </w:rPr>
+    </w:lvl>
+  </w:abstractNum>
+  <w:abstractNum w:abstractNumId="1" w15:restartNumberingAfterBreak="0">
     <w:nsid w:val="060524C9"/>
     <w:multiLevelType w:val="hybridMultilevel"/>
     <w:tmpl w:val="41B41276"/>
@@ -1134,7 +1945,7 @@
       </w:rPr>
     </w:lvl>
   </w:abstractNum>
-  <w:abstractNum w:abstractNumId="1" w15:restartNumberingAfterBreak="0">
+  <w:abstractNum w:abstractNumId="2" w15:restartNumberingAfterBreak="0">
     <w:nsid w:val="0EB27DBD"/>
     <w:multiLevelType w:val="hybridMultilevel"/>
     <w:tmpl w:val="0FE408B8"/>
@@ -1247,7 +2058,7 @@
       </w:rPr>
     </w:lvl>
   </w:abstractNum>
-  <w:abstractNum w:abstractNumId="2" w15:restartNumberingAfterBreak="0">
+  <w:abstractNum w:abstractNumId="3" w15:restartNumberingAfterBreak="0">
     <w:nsid w:val="17FB26B5"/>
     <w:multiLevelType w:val="hybridMultilevel"/>
     <w:tmpl w:val="FB44E636"/>
@@ -1360,7 +2171,7 @@
       </w:rPr>
     </w:lvl>
   </w:abstractNum>
-  <w:abstractNum w:abstractNumId="3" w15:restartNumberingAfterBreak="0">
+  <w:abstractNum w:abstractNumId="4" w15:restartNumberingAfterBreak="0">
     <w:nsid w:val="248537B1"/>
     <w:multiLevelType w:val="hybridMultilevel"/>
     <w:tmpl w:val="7E2C02C2"/>
@@ -1473,7 +2284,7 @@
       </w:rPr>
     </w:lvl>
   </w:abstractNum>
-  <w:abstractNum w:abstractNumId="4" w15:restartNumberingAfterBreak="0">
+  <w:abstractNum w:abstractNumId="5" w15:restartNumberingAfterBreak="0">
     <w:nsid w:val="283E02F2"/>
     <w:multiLevelType w:val="hybridMultilevel"/>
     <w:tmpl w:val="26D2C87E"/>
@@ -1586,7 +2397,7 @@
       </w:rPr>
     </w:lvl>
   </w:abstractNum>
-  <w:abstractNum w:abstractNumId="5" w15:restartNumberingAfterBreak="0">
+  <w:abstractNum w:abstractNumId="6" w15:restartNumberingAfterBreak="0">
     <w:nsid w:val="2A5828DD"/>
     <w:multiLevelType w:val="hybridMultilevel"/>
     <w:tmpl w:val="07D03116"/>
@@ -1699,7 +2510,120 @@
       </w:rPr>
     </w:lvl>
   </w:abstractNum>
-  <w:abstractNum w:abstractNumId="6" w15:restartNumberingAfterBreak="0">
+  <w:abstractNum w:abstractNumId="7" w15:restartNumberingAfterBreak="0">
+    <w:nsid w:val="2AD15915"/>
+    <w:multiLevelType w:val="hybridMultilevel"/>
+    <w:tmpl w:val="A44A5EB6"/>
+    <w:lvl w:ilvl="0" w:tplc="04090001">
+      <w:start w:val="1"/>
+      <w:numFmt w:val="bullet"/>
+      <w:lvlText w:val=""/>
+      <w:lvlJc w:val="left"/>
+      <w:pPr>
+        <w:ind w:left="1440" w:hanging="360"/>
+      </w:pPr>
+      <w:rPr>
+        <w:rFonts w:ascii="Symbol" w:hAnsi="Symbol" w:hint="default"/>
+      </w:rPr>
+    </w:lvl>
+    <w:lvl w:ilvl="1" w:tplc="04090003" w:tentative="1">
+      <w:start w:val="1"/>
+      <w:numFmt w:val="bullet"/>
+      <w:lvlText w:val="o"/>
+      <w:lvlJc w:val="left"/>
+      <w:pPr>
+        <w:ind w:left="2160" w:hanging="360"/>
+      </w:pPr>
+      <w:rPr>
+        <w:rFonts w:ascii="Courier New" w:hAnsi="Courier New" w:cs="Courier New" w:hint="default"/>
+      </w:rPr>
+    </w:lvl>
+    <w:lvl w:ilvl="2" w:tplc="04090005" w:tentative="1">
+      <w:start w:val="1"/>
+      <w:numFmt w:val="bullet"/>
+      <w:lvlText w:val=""/>
+      <w:lvlJc w:val="left"/>
+      <w:pPr>
+        <w:ind w:left="2880" w:hanging="360"/>
+      </w:pPr>
+      <w:rPr>
+        <w:rFonts w:ascii="Wingdings" w:hAnsi="Wingdings" w:hint="default"/>
+      </w:rPr>
+    </w:lvl>
+    <w:lvl w:ilvl="3" w:tplc="04090001" w:tentative="1">
+      <w:start w:val="1"/>
+      <w:numFmt w:val="bullet"/>
+      <w:lvlText w:val=""/>
+      <w:lvlJc w:val="left"/>
+      <w:pPr>
+        <w:ind w:left="3600" w:hanging="360"/>
+      </w:pPr>
+      <w:rPr>
+        <w:rFonts w:ascii="Symbol" w:hAnsi="Symbol" w:hint="default"/>
+      </w:rPr>
+    </w:lvl>
+    <w:lvl w:ilvl="4" w:tplc="04090003" w:tentative="1">
+      <w:start w:val="1"/>
+      <w:numFmt w:val="bullet"/>
+      <w:lvlText w:val="o"/>
+      <w:lvlJc w:val="left"/>
+      <w:pPr>
+        <w:ind w:left="4320" w:hanging="360"/>
+      </w:pPr>
+      <w:rPr>
+        <w:rFonts w:ascii="Courier New" w:hAnsi="Courier New" w:cs="Courier New" w:hint="default"/>
+      </w:rPr>
+    </w:lvl>
+    <w:lvl w:ilvl="5" w:tplc="04090005" w:tentative="1">
+      <w:start w:val="1"/>
+      <w:numFmt w:val="bullet"/>
+      <w:lvlText w:val=""/>
+      <w:lvlJc w:val="left"/>
+      <w:pPr>
+        <w:ind w:left="5040" w:hanging="360"/>
+      </w:pPr>
+      <w:rPr>
+        <w:rFonts w:ascii="Wingdings" w:hAnsi="Wingdings" w:hint="default"/>
+      </w:rPr>
+    </w:lvl>
+    <w:lvl w:ilvl="6" w:tplc="04090001" w:tentative="1">
+      <w:start w:val="1"/>
+      <w:numFmt w:val="bullet"/>
+      <w:lvlText w:val=""/>
+      <w:lvlJc w:val="left"/>
+      <w:pPr>
+        <w:ind w:left="5760" w:hanging="360"/>
+      </w:pPr>
+      <w:rPr>
+        <w:rFonts w:ascii="Symbol" w:hAnsi="Symbol" w:hint="default"/>
+      </w:rPr>
+    </w:lvl>
+    <w:lvl w:ilvl="7" w:tplc="04090003" w:tentative="1">
+      <w:start w:val="1"/>
+      <w:numFmt w:val="bullet"/>
+      <w:lvlText w:val="o"/>
+      <w:lvlJc w:val="left"/>
+      <w:pPr>
+        <w:ind w:left="6480" w:hanging="360"/>
+      </w:pPr>
+      <w:rPr>
+        <w:rFonts w:ascii="Courier New" w:hAnsi="Courier New" w:cs="Courier New" w:hint="default"/>
+      </w:rPr>
+    </w:lvl>
+    <w:lvl w:ilvl="8" w:tplc="04090005" w:tentative="1">
+      <w:start w:val="1"/>
+      <w:numFmt w:val="bullet"/>
+      <w:lvlText w:val=""/>
+      <w:lvlJc w:val="left"/>
+      <w:pPr>
+        <w:ind w:left="7200" w:hanging="360"/>
+      </w:pPr>
+      <w:rPr>
+        <w:rFonts w:ascii="Wingdings" w:hAnsi="Wingdings" w:hint="default"/>
+      </w:rPr>
+    </w:lvl>
+  </w:abstractNum>
+  <w:abstractNum w:abstractNumId="8" w15:restartNumberingAfterBreak="0">
     <w:nsid w:val="2FF61AEB"/>
     <w:multiLevelType w:val="hybridMultilevel"/>
     <w:tmpl w:val="CDA23E24"/>
@@ -1812,7 +2736,7 @@
       </w:rPr>
     </w:lvl>
   </w:abstractNum>
-  <w:abstractNum w:abstractNumId="7" w15:restartNumberingAfterBreak="0">
+  <w:abstractNum w:abstractNumId="9" w15:restartNumberingAfterBreak="0">
     <w:nsid w:val="40891541"/>
     <w:multiLevelType w:val="hybridMultilevel"/>
     <w:tmpl w:val="5D502BB2"/>
@@ -1925,7 +2849,7 @@
       </w:rPr>
     </w:lvl>
   </w:abstractNum>
-  <w:abstractNum w:abstractNumId="8" w15:restartNumberingAfterBreak="0">
+  <w:abstractNum w:abstractNumId="10" w15:restartNumberingAfterBreak="0">
     <w:nsid w:val="5378646A"/>
     <w:multiLevelType w:val="hybridMultilevel"/>
     <w:tmpl w:val="0B7A8136"/>
@@ -2038,7 +2962,7 @@
       </w:rPr>
     </w:lvl>
   </w:abstractNum>
-  <w:abstractNum w:abstractNumId="9" w15:restartNumberingAfterBreak="0">
+  <w:abstractNum w:abstractNumId="11" w15:restartNumberingAfterBreak="0">
     <w:nsid w:val="584D4601"/>
     <w:multiLevelType w:val="hybridMultilevel"/>
     <w:tmpl w:val="97A89D9E"/>
@@ -2151,7 +3075,7 @@
       </w:rPr>
     </w:lvl>
   </w:abstractNum>
-  <w:abstractNum w:abstractNumId="10" w15:restartNumberingAfterBreak="0">
+  <w:abstractNum w:abstractNumId="12" w15:restartNumberingAfterBreak="0">
     <w:nsid w:val="59776A1D"/>
     <w:multiLevelType w:val="hybridMultilevel"/>
     <w:tmpl w:val="74F09C62"/>
@@ -2264,7 +3188,7 @@
       </w:rPr>
     </w:lvl>
   </w:abstractNum>
-  <w:abstractNum w:abstractNumId="11" w15:restartNumberingAfterBreak="0">
+  <w:abstractNum w:abstractNumId="13" w15:restartNumberingAfterBreak="0">
     <w:nsid w:val="5C8F2412"/>
     <w:multiLevelType w:val="hybridMultilevel"/>
     <w:tmpl w:val="1AE8BED0"/>
@@ -2377,7 +3301,7 @@
       </w:rPr>
     </w:lvl>
   </w:abstractNum>
-  <w:abstractNum w:abstractNumId="12" w15:restartNumberingAfterBreak="0">
+  <w:abstractNum w:abstractNumId="14" w15:restartNumberingAfterBreak="0">
     <w:nsid w:val="63811E69"/>
     <w:multiLevelType w:val="hybridMultilevel"/>
     <w:tmpl w:val="B00C276C"/>
@@ -2490,7 +3414,7 @@
       </w:rPr>
     </w:lvl>
   </w:abstractNum>
-  <w:abstractNum w:abstractNumId="13" w15:restartNumberingAfterBreak="0">
+  <w:abstractNum w:abstractNumId="15" w15:restartNumberingAfterBreak="0">
     <w:nsid w:val="730B4F73"/>
     <w:multiLevelType w:val="hybridMultilevel"/>
     <w:tmpl w:val="7EA28532"/>
@@ -2603,7 +3527,7 @@
       </w:rPr>
     </w:lvl>
   </w:abstractNum>
-  <w:abstractNum w:abstractNumId="14" w15:restartNumberingAfterBreak="0">
+  <w:abstractNum w:abstractNumId="16" w15:restartNumberingAfterBreak="0">
     <w:nsid w:val="7E362C29"/>
     <w:multiLevelType w:val="hybridMultilevel"/>
     <w:tmpl w:val="20560710"/>
@@ -2716,7 +3640,7 @@
       </w:rPr>
     </w:lvl>
   </w:abstractNum>
-  <w:abstractNum w:abstractNumId="15" w15:restartNumberingAfterBreak="0">
+  <w:abstractNum w:abstractNumId="17" w15:restartNumberingAfterBreak="0">
     <w:nsid w:val="7EB119B1"/>
     <w:multiLevelType w:val="hybridMultilevel"/>
     <w:tmpl w:val="9626C808"/>
@@ -2830,52 +3754,58 @@
     </w:lvl>
   </w:abstractNum>
   <w:num w:numId="1" w16cid:durableId="1032263589">
+    <w:abstractNumId w:val="13"/>
+  </w:num>
+  <w:num w:numId="2" w16cid:durableId="2126536309">
+    <w:abstractNumId w:val="10"/>
+  </w:num>
+  <w:num w:numId="3" w16cid:durableId="1987927776">
+    <w:abstractNumId w:val="1"/>
+  </w:num>
+  <w:num w:numId="4" w16cid:durableId="1452629235">
+    <w:abstractNumId w:val="6"/>
+  </w:num>
+  <w:num w:numId="5" w16cid:durableId="939334073">
+    <w:abstractNumId w:val="5"/>
+  </w:num>
+  <w:num w:numId="6" w16cid:durableId="1161043429">
+    <w:abstractNumId w:val="17"/>
+  </w:num>
+  <w:num w:numId="7" w16cid:durableId="2033802103">
+    <w:abstractNumId w:val="9"/>
+  </w:num>
+  <w:num w:numId="8" w16cid:durableId="1896119690">
+    <w:abstractNumId w:val="14"/>
+  </w:num>
+  <w:num w:numId="9" w16cid:durableId="1603878649">
+    <w:abstractNumId w:val="4"/>
+  </w:num>
+  <w:num w:numId="10" w16cid:durableId="831137723">
+    <w:abstractNumId w:val="12"/>
+  </w:num>
+  <w:num w:numId="11" w16cid:durableId="1182933291">
+    <w:abstractNumId w:val="3"/>
+  </w:num>
+  <w:num w:numId="12" w16cid:durableId="914777467">
+    <w:abstractNumId w:val="16"/>
+  </w:num>
+  <w:num w:numId="13" w16cid:durableId="1602562922">
+    <w:abstractNumId w:val="8"/>
+  </w:num>
+  <w:num w:numId="14" w16cid:durableId="472910231">
+    <w:abstractNumId w:val="2"/>
+  </w:num>
+  <w:num w:numId="15" w16cid:durableId="1617103974">
     <w:abstractNumId w:val="11"/>
   </w:num>
-  <w:num w:numId="2" w16cid:durableId="2126536309">
-    <w:abstractNumId w:val="8"/>
+  <w:num w:numId="16" w16cid:durableId="604456944">
+    <w:abstractNumId w:val="15"/>
   </w:num>
-  <w:num w:numId="3" w16cid:durableId="1987927776">
+  <w:num w:numId="17" w16cid:durableId="1202666399">
     <w:abstractNumId w:val="0"/>
   </w:num>
-  <w:num w:numId="4" w16cid:durableId="1452629235">
-    <w:abstractNumId w:val="5"/>
-  </w:num>
-  <w:num w:numId="5" w16cid:durableId="939334073">
-    <w:abstractNumId w:val="4"/>
-  </w:num>
-  <w:num w:numId="6" w16cid:durableId="1161043429">
-    <w:abstractNumId w:val="15"/>
-  </w:num>
-  <w:num w:numId="7" w16cid:durableId="2033802103">
+  <w:num w:numId="18" w16cid:durableId="384331040">
     <w:abstractNumId w:val="7"/>
-  </w:num>
-  <w:num w:numId="8" w16cid:durableId="1896119690">
-    <w:abstractNumId w:val="12"/>
-  </w:num>
-  <w:num w:numId="9" w16cid:durableId="1603878649">
-    <w:abstractNumId w:val="3"/>
-  </w:num>
-  <w:num w:numId="10" w16cid:durableId="831137723">
-    <w:abstractNumId w:val="10"/>
-  </w:num>
-  <w:num w:numId="11" w16cid:durableId="1182933291">
-    <w:abstractNumId w:val="2"/>
-  </w:num>
-  <w:num w:numId="12" w16cid:durableId="914777467">
-    <w:abstractNumId w:val="14"/>
-  </w:num>
-  <w:num w:numId="13" w16cid:durableId="1602562922">
-    <w:abstractNumId w:val="6"/>
-  </w:num>
-  <w:num w:numId="14" w16cid:durableId="472910231">
-    <w:abstractNumId w:val="1"/>
-  </w:num>
-  <w:num w:numId="15" w16cid:durableId="1617103974">
-    <w:abstractNumId w:val="9"/>
-  </w:num>
-  <w:num w:numId="16" w16cid:durableId="604456944">
-    <w:abstractNumId w:val="13"/>
   </w:num>
 </w:numbering>
 </file>

</xml_diff>

<commit_message>
Update AlphaOmega The Bible Game - Bible Stories Summerized + Scenery (hungarian).docx
</commit_message>
<xml_diff>
--- a/AlphaOmega The Bible Game - Bible Stories Summerized + Scenery (hungarian).docx
+++ b/AlphaOmega The Bible Game - Bible Stories Summerized + Scenery (hungarian).docx
@@ -1700,10 +1700,461 @@
     </w:p>
     <w:p>
       <w:pPr>
-        <w:pStyle w:val="Listaszerbekezds"/>
-        <w:numPr>
-          <w:ilvl w:val="0"/>
-          <w:numId w:val="18"/>
+        <w:ind w:left="1080"/>
+      </w:pPr>
+    </w:p>
+    <w:p>
+      <w:pPr>
+        <w:ind w:left="1080"/>
+      </w:pPr>
+    </w:p>
+    <w:p>
+      <w:r>
+        <w:br w:type="page"/>
+      </w:r>
+    </w:p>
+    <w:p>
+      <w:pPr>
+        <w:pStyle w:val="Cmsor2"/>
+      </w:pPr>
+      <w:r>
+        <w:lastRenderedPageBreak/>
+        <w:t>12</w:t>
+      </w:r>
+    </w:p>
+    <w:p>
+      <w:pPr>
+        <w:pStyle w:val="Listaszerbekezds"/>
+        <w:numPr>
+          <w:ilvl w:val="0"/>
+          <w:numId w:val="20"/>
+        </w:numPr>
+      </w:pPr>
+      <w:r>
+        <w:t xml:space="preserve">Ábrahám </w:t>
+      </w:r>
+      <w:proofErr w:type="spellStart"/>
+      <w:r>
+        <w:t>pov</w:t>
+      </w:r>
+      <w:proofErr w:type="spellEnd"/>
+      <w:r>
+        <w:t xml:space="preserve"> a kamera</w:t>
+      </w:r>
+    </w:p>
+    <w:p>
+      <w:pPr>
+        <w:pStyle w:val="Listaszerbekezds"/>
+        <w:numPr>
+          <w:ilvl w:val="0"/>
+          <w:numId w:val="20"/>
+        </w:numPr>
+      </w:pPr>
+      <w:r>
+        <w:t xml:space="preserve">Isten elmondja 1 </w:t>
+      </w:r>
+      <w:proofErr w:type="spellStart"/>
+      <w:r>
+        <w:t>móz</w:t>
+      </w:r>
+      <w:proofErr w:type="spellEnd"/>
+      <w:r>
+        <w:t xml:space="preserve"> 12 1-3 </w:t>
+      </w:r>
+      <w:proofErr w:type="spellStart"/>
+      <w:r>
+        <w:t>at</w:t>
+      </w:r>
+      <w:proofErr w:type="spellEnd"/>
+    </w:p>
+    <w:p>
+      <w:pPr>
+        <w:pStyle w:val="Listaszerbekezds"/>
+        <w:numPr>
+          <w:ilvl w:val="0"/>
+          <w:numId w:val="20"/>
+        </w:numPr>
+      </w:pPr>
+      <w:r>
+        <w:t>Ábrahámként össze kell pakolni az összes dolgát a családnak</w:t>
+      </w:r>
+    </w:p>
+    <w:p>
+      <w:pPr>
+        <w:pStyle w:val="Listaszerbekezds"/>
+        <w:numPr>
+          <w:ilvl w:val="0"/>
+          <w:numId w:val="20"/>
+        </w:numPr>
+      </w:pPr>
+      <w:r>
+        <w:t>Elindulnak Kánaán felé</w:t>
+      </w:r>
+    </w:p>
+    <w:p>
+      <w:pPr>
+        <w:pStyle w:val="Listaszerbekezds"/>
+        <w:numPr>
+          <w:ilvl w:val="0"/>
+          <w:numId w:val="20"/>
+        </w:numPr>
+      </w:pPr>
+      <w:r>
+        <w:t xml:space="preserve">Isten elmondja 1 </w:t>
+      </w:r>
+      <w:proofErr w:type="spellStart"/>
+      <w:r>
+        <w:t>móz</w:t>
+      </w:r>
+      <w:proofErr w:type="spellEnd"/>
+      <w:r>
+        <w:t xml:space="preserve"> 12 4 </w:t>
+      </w:r>
+      <w:proofErr w:type="spellStart"/>
+      <w:r>
+        <w:t>et</w:t>
+      </w:r>
+      <w:proofErr w:type="spellEnd"/>
+    </w:p>
+    <w:p>
+      <w:pPr>
+        <w:pStyle w:val="Listaszerbekezds"/>
+        <w:numPr>
+          <w:ilvl w:val="0"/>
+          <w:numId w:val="20"/>
+        </w:numPr>
+      </w:pPr>
+      <w:r>
+        <w:t>A térkép alapján kell vezetni a népet</w:t>
+      </w:r>
+    </w:p>
+    <w:p>
+      <w:pPr>
+        <w:pStyle w:val="Listaszerbekezds"/>
+        <w:numPr>
+          <w:ilvl w:val="0"/>
+          <w:numId w:val="20"/>
+        </w:numPr>
+      </w:pPr>
+      <w:r>
+        <w:t>Elő kell készíteni egy tábort bételtől keletre egy hegyvidéken</w:t>
+      </w:r>
+    </w:p>
+    <w:p>
+      <w:pPr>
+        <w:pStyle w:val="Listaszerbekezds"/>
+        <w:numPr>
+          <w:ilvl w:val="0"/>
+          <w:numId w:val="20"/>
+        </w:numPr>
+      </w:pPr>
+      <w:r>
+        <w:t>Oltárt kell építeni</w:t>
+      </w:r>
+    </w:p>
+    <w:p>
+      <w:pPr>
+        <w:pStyle w:val="Listaszerbekezds"/>
+        <w:numPr>
+          <w:ilvl w:val="0"/>
+          <w:numId w:val="20"/>
+        </w:numPr>
+      </w:pPr>
+      <w:r>
+        <w:t xml:space="preserve">Elindulnak </w:t>
+      </w:r>
+      <w:proofErr w:type="spellStart"/>
+      <w:r>
+        <w:t>egyiptomba</w:t>
+      </w:r>
+      <w:proofErr w:type="spellEnd"/>
+    </w:p>
+    <w:p>
+      <w:pPr>
+        <w:pStyle w:val="Listaszerbekezds"/>
+        <w:numPr>
+          <w:ilvl w:val="0"/>
+          <w:numId w:val="20"/>
+        </w:numPr>
+      </w:pPr>
+      <w:r>
+        <w:t xml:space="preserve">Feleségével párbeszéd </w:t>
+      </w:r>
+      <w:proofErr w:type="gramStart"/>
+      <w:r>
+        <w:t>( 1</w:t>
+      </w:r>
+      <w:proofErr w:type="gramEnd"/>
+      <w:r>
+        <w:t xml:space="preserve"> </w:t>
+      </w:r>
+      <w:proofErr w:type="spellStart"/>
+      <w:r>
+        <w:t>móz</w:t>
+      </w:r>
+      <w:proofErr w:type="spellEnd"/>
+      <w:r>
+        <w:t xml:space="preserve"> 12 13)</w:t>
+      </w:r>
+    </w:p>
+    <w:p>
+      <w:pPr>
+        <w:pStyle w:val="Listaszerbekezds"/>
+        <w:numPr>
+          <w:ilvl w:val="0"/>
+          <w:numId w:val="20"/>
+        </w:numPr>
+      </w:pPr>
+      <w:r>
+        <w:t xml:space="preserve">A fáraó feleségül veszi </w:t>
+      </w:r>
+      <w:proofErr w:type="spellStart"/>
+      <w:r>
+        <w:t>Szárajt</w:t>
+      </w:r>
+      <w:proofErr w:type="spellEnd"/>
+      <w:r>
+        <w:t>, Ábrahámnak nagy vagyona lesz</w:t>
+      </w:r>
+    </w:p>
+    <w:p>
+      <w:pPr>
+        <w:pStyle w:val="Listaszerbekezds"/>
+        <w:numPr>
+          <w:ilvl w:val="0"/>
+          <w:numId w:val="20"/>
+        </w:numPr>
+      </w:pPr>
+      <w:r>
+        <w:t>Nagy csapások sújtják a fáraót és házát.</w:t>
+      </w:r>
+    </w:p>
+    <w:p>
+      <w:pPr>
+        <w:pStyle w:val="Listaszerbekezds"/>
+        <w:numPr>
+          <w:ilvl w:val="0"/>
+          <w:numId w:val="20"/>
+        </w:numPr>
+      </w:pPr>
+      <w:r>
+        <w:t>A fáraó rájön, hogy Ábrahám felesége, és elküldi őket</w:t>
+      </w:r>
+    </w:p>
+    <w:p>
+      <w:pPr>
+        <w:pStyle w:val="Cmsor2"/>
+      </w:pPr>
+      <w:r>
+        <w:t>13</w:t>
+      </w:r>
+    </w:p>
+    <w:p>
+      <w:pPr>
+        <w:pStyle w:val="Listaszerbekezds"/>
+        <w:numPr>
+          <w:ilvl w:val="0"/>
+          <w:numId w:val="21"/>
+        </w:numPr>
+      </w:pPr>
+      <w:r>
+        <w:t>A délvidéktől bételig kell menni, a térkép mutatja</w:t>
+      </w:r>
+    </w:p>
+    <w:p>
+      <w:pPr>
+        <w:pStyle w:val="Listaszerbekezds"/>
+        <w:numPr>
+          <w:ilvl w:val="0"/>
+          <w:numId w:val="21"/>
+        </w:numPr>
+      </w:pPr>
+      <w:r>
+        <w:t>A pásztoraik összevesznek a területeken</w:t>
+      </w:r>
+    </w:p>
+    <w:p>
+      <w:pPr>
+        <w:pStyle w:val="Listaszerbekezds"/>
+        <w:numPr>
+          <w:ilvl w:val="0"/>
+          <w:numId w:val="21"/>
+        </w:numPr>
+      </w:pPr>
+      <w:r>
+        <w:t>Felmennek egy hegyre, hogy válasszanak ki melyik irányba megy tovább</w:t>
+      </w:r>
+    </w:p>
+    <w:p>
+      <w:pPr>
+        <w:pStyle w:val="Listaszerbekezds"/>
+        <w:numPr>
+          <w:ilvl w:val="0"/>
+          <w:numId w:val="21"/>
+        </w:numPr>
+      </w:pPr>
+      <w:r>
+        <w:t>Lót a zöld Jordán melletti területeket választja</w:t>
+      </w:r>
+    </w:p>
+    <w:p>
+      <w:pPr>
+        <w:pStyle w:val="Listaszerbekezds"/>
+        <w:numPr>
+          <w:ilvl w:val="0"/>
+          <w:numId w:val="21"/>
+        </w:numPr>
+      </w:pPr>
+      <w:r>
+        <w:t>Ábrahám máshová megy</w:t>
+      </w:r>
+    </w:p>
+    <w:p>
+      <w:pPr>
+        <w:pStyle w:val="Listaszerbekezds"/>
+        <w:numPr>
+          <w:ilvl w:val="0"/>
+          <w:numId w:val="21"/>
+        </w:numPr>
+      </w:pPr>
+      <w:r>
+        <w:t xml:space="preserve">Isten 1 </w:t>
+      </w:r>
+      <w:proofErr w:type="spellStart"/>
+      <w:r>
+        <w:t>móz</w:t>
+      </w:r>
+      <w:proofErr w:type="spellEnd"/>
+      <w:r>
+        <w:t xml:space="preserve"> 13 14-17 </w:t>
+      </w:r>
+      <w:proofErr w:type="spellStart"/>
+      <w:r>
+        <w:t>et</w:t>
+      </w:r>
+      <w:proofErr w:type="spellEnd"/>
+      <w:r>
+        <w:t xml:space="preserve"> mondja</w:t>
+      </w:r>
+    </w:p>
+    <w:p>
+      <w:pPr>
+        <w:pStyle w:val="Cmsor2"/>
+      </w:pPr>
+      <w:r>
+        <w:t>14</w:t>
+      </w:r>
+    </w:p>
+    <w:p>
+      <w:pPr>
+        <w:pStyle w:val="Listaszerbekezds"/>
+        <w:numPr>
+          <w:ilvl w:val="0"/>
+          <w:numId w:val="22"/>
+        </w:numPr>
+      </w:pPr>
+      <w:r>
+        <w:t>Sok királyság háborúzik egymással</w:t>
+      </w:r>
+    </w:p>
+    <w:p>
+      <w:pPr>
+        <w:pStyle w:val="Listaszerbekezds"/>
+        <w:numPr>
+          <w:ilvl w:val="0"/>
+          <w:numId w:val="22"/>
+        </w:numPr>
+      </w:pPr>
+      <w:r>
+        <w:t xml:space="preserve">Kergetni kell fegyveresekkel a </w:t>
+      </w:r>
+      <w:proofErr w:type="spellStart"/>
+      <w:r>
+        <w:t>Lótot</w:t>
+      </w:r>
+      <w:proofErr w:type="spellEnd"/>
+      <w:r>
+        <w:t xml:space="preserve"> fogva tartókat, és ki kell őt szabadítani</w:t>
+      </w:r>
+    </w:p>
+    <w:p>
+      <w:pPr>
+        <w:pStyle w:val="Listaszerbekezds"/>
+        <w:numPr>
+          <w:ilvl w:val="0"/>
+          <w:numId w:val="22"/>
+        </w:numPr>
+      </w:pPr>
+      <w:r>
+        <w:t xml:space="preserve">Az egyik király 1 </w:t>
+      </w:r>
+      <w:proofErr w:type="spellStart"/>
+      <w:r>
+        <w:t>móz</w:t>
+      </w:r>
+      <w:proofErr w:type="spellEnd"/>
+      <w:r>
+        <w:t xml:space="preserve"> 14 19-20</w:t>
+      </w:r>
+    </w:p>
+    <w:p>
+      <w:pPr>
+        <w:pStyle w:val="Listaszerbekezds"/>
+        <w:numPr>
+          <w:ilvl w:val="0"/>
+          <w:numId w:val="22"/>
+        </w:numPr>
+      </w:pPr>
+      <w:r>
+        <w:t xml:space="preserve">A másik király 1 </w:t>
+      </w:r>
+      <w:proofErr w:type="spellStart"/>
+      <w:r>
+        <w:t>móz</w:t>
+      </w:r>
+      <w:proofErr w:type="spellEnd"/>
+      <w:r>
+        <w:t xml:space="preserve"> 14 21-24</w:t>
+      </w:r>
+    </w:p>
+    <w:p>
+      <w:pPr>
+        <w:pStyle w:val="Cmsor2"/>
+      </w:pPr>
+      <w:r>
+        <w:t>15</w:t>
+      </w:r>
+    </w:p>
+    <w:p>
+      <w:pPr>
+        <w:pStyle w:val="Listaszerbekezds"/>
+        <w:numPr>
+          <w:ilvl w:val="0"/>
+          <w:numId w:val="23"/>
+        </w:numPr>
+      </w:pPr>
+      <w:r>
+        <w:t>Ábrahámnak látomása van</w:t>
+      </w:r>
+    </w:p>
+    <w:p>
+      <w:pPr>
+        <w:pStyle w:val="Listaszerbekezds"/>
+        <w:numPr>
+          <w:ilvl w:val="0"/>
+          <w:numId w:val="23"/>
+        </w:numPr>
+      </w:pPr>
+      <w:r>
+        <w:t xml:space="preserve">Az úrral beszélget </w:t>
+      </w:r>
+    </w:p>
+    <w:p>
+      <w:pPr>
+        <w:pStyle w:val="Listaszerbekezds"/>
+        <w:numPr>
+          <w:ilvl w:val="0"/>
+          <w:numId w:val="23"/>
         </w:numPr>
       </w:pPr>
     </w:p>
@@ -2172,6 +2623,345 @@
     </w:lvl>
   </w:abstractNum>
   <w:abstractNum w:abstractNumId="4" w15:restartNumberingAfterBreak="0">
+    <w:nsid w:val="189B16C0"/>
+    <w:multiLevelType w:val="hybridMultilevel"/>
+    <w:tmpl w:val="E3A4BA9A"/>
+    <w:lvl w:ilvl="0" w:tplc="04090001">
+      <w:start w:val="1"/>
+      <w:numFmt w:val="bullet"/>
+      <w:lvlText w:val=""/>
+      <w:lvlJc w:val="left"/>
+      <w:pPr>
+        <w:ind w:left="1440" w:hanging="360"/>
+      </w:pPr>
+      <w:rPr>
+        <w:rFonts w:ascii="Symbol" w:hAnsi="Symbol" w:hint="default"/>
+      </w:rPr>
+    </w:lvl>
+    <w:lvl w:ilvl="1" w:tplc="04090003" w:tentative="1">
+      <w:start w:val="1"/>
+      <w:numFmt w:val="bullet"/>
+      <w:lvlText w:val="o"/>
+      <w:lvlJc w:val="left"/>
+      <w:pPr>
+        <w:ind w:left="2160" w:hanging="360"/>
+      </w:pPr>
+      <w:rPr>
+        <w:rFonts w:ascii="Courier New" w:hAnsi="Courier New" w:cs="Courier New" w:hint="default"/>
+      </w:rPr>
+    </w:lvl>
+    <w:lvl w:ilvl="2" w:tplc="04090005" w:tentative="1">
+      <w:start w:val="1"/>
+      <w:numFmt w:val="bullet"/>
+      <w:lvlText w:val=""/>
+      <w:lvlJc w:val="left"/>
+      <w:pPr>
+        <w:ind w:left="2880" w:hanging="360"/>
+      </w:pPr>
+      <w:rPr>
+        <w:rFonts w:ascii="Wingdings" w:hAnsi="Wingdings" w:hint="default"/>
+      </w:rPr>
+    </w:lvl>
+    <w:lvl w:ilvl="3" w:tplc="04090001" w:tentative="1">
+      <w:start w:val="1"/>
+      <w:numFmt w:val="bullet"/>
+      <w:lvlText w:val=""/>
+      <w:lvlJc w:val="left"/>
+      <w:pPr>
+        <w:ind w:left="3600" w:hanging="360"/>
+      </w:pPr>
+      <w:rPr>
+        <w:rFonts w:ascii="Symbol" w:hAnsi="Symbol" w:hint="default"/>
+      </w:rPr>
+    </w:lvl>
+    <w:lvl w:ilvl="4" w:tplc="04090003" w:tentative="1">
+      <w:start w:val="1"/>
+      <w:numFmt w:val="bullet"/>
+      <w:lvlText w:val="o"/>
+      <w:lvlJc w:val="left"/>
+      <w:pPr>
+        <w:ind w:left="4320" w:hanging="360"/>
+      </w:pPr>
+      <w:rPr>
+        <w:rFonts w:ascii="Courier New" w:hAnsi="Courier New" w:cs="Courier New" w:hint="default"/>
+      </w:rPr>
+    </w:lvl>
+    <w:lvl w:ilvl="5" w:tplc="04090005" w:tentative="1">
+      <w:start w:val="1"/>
+      <w:numFmt w:val="bullet"/>
+      <w:lvlText w:val=""/>
+      <w:lvlJc w:val="left"/>
+      <w:pPr>
+        <w:ind w:left="5040" w:hanging="360"/>
+      </w:pPr>
+      <w:rPr>
+        <w:rFonts w:ascii="Wingdings" w:hAnsi="Wingdings" w:hint="default"/>
+      </w:rPr>
+    </w:lvl>
+    <w:lvl w:ilvl="6" w:tplc="04090001" w:tentative="1">
+      <w:start w:val="1"/>
+      <w:numFmt w:val="bullet"/>
+      <w:lvlText w:val=""/>
+      <w:lvlJc w:val="left"/>
+      <w:pPr>
+        <w:ind w:left="5760" w:hanging="360"/>
+      </w:pPr>
+      <w:rPr>
+        <w:rFonts w:ascii="Symbol" w:hAnsi="Symbol" w:hint="default"/>
+      </w:rPr>
+    </w:lvl>
+    <w:lvl w:ilvl="7" w:tplc="04090003" w:tentative="1">
+      <w:start w:val="1"/>
+      <w:numFmt w:val="bullet"/>
+      <w:lvlText w:val="o"/>
+      <w:lvlJc w:val="left"/>
+      <w:pPr>
+        <w:ind w:left="6480" w:hanging="360"/>
+      </w:pPr>
+      <w:rPr>
+        <w:rFonts w:ascii="Courier New" w:hAnsi="Courier New" w:cs="Courier New" w:hint="default"/>
+      </w:rPr>
+    </w:lvl>
+    <w:lvl w:ilvl="8" w:tplc="04090005" w:tentative="1">
+      <w:start w:val="1"/>
+      <w:numFmt w:val="bullet"/>
+      <w:lvlText w:val=""/>
+      <w:lvlJc w:val="left"/>
+      <w:pPr>
+        <w:ind w:left="7200" w:hanging="360"/>
+      </w:pPr>
+      <w:rPr>
+        <w:rFonts w:ascii="Wingdings" w:hAnsi="Wingdings" w:hint="default"/>
+      </w:rPr>
+    </w:lvl>
+  </w:abstractNum>
+  <w:abstractNum w:abstractNumId="5" w15:restartNumberingAfterBreak="0">
+    <w:nsid w:val="21904D21"/>
+    <w:multiLevelType w:val="hybridMultilevel"/>
+    <w:tmpl w:val="5AD4E23E"/>
+    <w:lvl w:ilvl="0" w:tplc="04090001">
+      <w:start w:val="1"/>
+      <w:numFmt w:val="bullet"/>
+      <w:lvlText w:val=""/>
+      <w:lvlJc w:val="left"/>
+      <w:pPr>
+        <w:ind w:left="720" w:hanging="360"/>
+      </w:pPr>
+      <w:rPr>
+        <w:rFonts w:ascii="Symbol" w:hAnsi="Symbol" w:hint="default"/>
+      </w:rPr>
+    </w:lvl>
+    <w:lvl w:ilvl="1" w:tplc="04090003" w:tentative="1">
+      <w:start w:val="1"/>
+      <w:numFmt w:val="bullet"/>
+      <w:lvlText w:val="o"/>
+      <w:lvlJc w:val="left"/>
+      <w:pPr>
+        <w:ind w:left="1440" w:hanging="360"/>
+      </w:pPr>
+      <w:rPr>
+        <w:rFonts w:ascii="Courier New" w:hAnsi="Courier New" w:cs="Courier New" w:hint="default"/>
+      </w:rPr>
+    </w:lvl>
+    <w:lvl w:ilvl="2" w:tplc="04090005" w:tentative="1">
+      <w:start w:val="1"/>
+      <w:numFmt w:val="bullet"/>
+      <w:lvlText w:val=""/>
+      <w:lvlJc w:val="left"/>
+      <w:pPr>
+        <w:ind w:left="2160" w:hanging="360"/>
+      </w:pPr>
+      <w:rPr>
+        <w:rFonts w:ascii="Wingdings" w:hAnsi="Wingdings" w:hint="default"/>
+      </w:rPr>
+    </w:lvl>
+    <w:lvl w:ilvl="3" w:tplc="04090001" w:tentative="1">
+      <w:start w:val="1"/>
+      <w:numFmt w:val="bullet"/>
+      <w:lvlText w:val=""/>
+      <w:lvlJc w:val="left"/>
+      <w:pPr>
+        <w:ind w:left="2880" w:hanging="360"/>
+      </w:pPr>
+      <w:rPr>
+        <w:rFonts w:ascii="Symbol" w:hAnsi="Symbol" w:hint="default"/>
+      </w:rPr>
+    </w:lvl>
+    <w:lvl w:ilvl="4" w:tplc="04090003" w:tentative="1">
+      <w:start w:val="1"/>
+      <w:numFmt w:val="bullet"/>
+      <w:lvlText w:val="o"/>
+      <w:lvlJc w:val="left"/>
+      <w:pPr>
+        <w:ind w:left="3600" w:hanging="360"/>
+      </w:pPr>
+      <w:rPr>
+        <w:rFonts w:ascii="Courier New" w:hAnsi="Courier New" w:cs="Courier New" w:hint="default"/>
+      </w:rPr>
+    </w:lvl>
+    <w:lvl w:ilvl="5" w:tplc="04090005" w:tentative="1">
+      <w:start w:val="1"/>
+      <w:numFmt w:val="bullet"/>
+      <w:lvlText w:val=""/>
+      <w:lvlJc w:val="left"/>
+      <w:pPr>
+        <w:ind w:left="4320" w:hanging="360"/>
+      </w:pPr>
+      <w:rPr>
+        <w:rFonts w:ascii="Wingdings" w:hAnsi="Wingdings" w:hint="default"/>
+      </w:rPr>
+    </w:lvl>
+    <w:lvl w:ilvl="6" w:tplc="04090001" w:tentative="1">
+      <w:start w:val="1"/>
+      <w:numFmt w:val="bullet"/>
+      <w:lvlText w:val=""/>
+      <w:lvlJc w:val="left"/>
+      <w:pPr>
+        <w:ind w:left="5040" w:hanging="360"/>
+      </w:pPr>
+      <w:rPr>
+        <w:rFonts w:ascii="Symbol" w:hAnsi="Symbol" w:hint="default"/>
+      </w:rPr>
+    </w:lvl>
+    <w:lvl w:ilvl="7" w:tplc="04090003" w:tentative="1">
+      <w:start w:val="1"/>
+      <w:numFmt w:val="bullet"/>
+      <w:lvlText w:val="o"/>
+      <w:lvlJc w:val="left"/>
+      <w:pPr>
+        <w:ind w:left="5760" w:hanging="360"/>
+      </w:pPr>
+      <w:rPr>
+        <w:rFonts w:ascii="Courier New" w:hAnsi="Courier New" w:cs="Courier New" w:hint="default"/>
+      </w:rPr>
+    </w:lvl>
+    <w:lvl w:ilvl="8" w:tplc="04090005" w:tentative="1">
+      <w:start w:val="1"/>
+      <w:numFmt w:val="bullet"/>
+      <w:lvlText w:val=""/>
+      <w:lvlJc w:val="left"/>
+      <w:pPr>
+        <w:ind w:left="6480" w:hanging="360"/>
+      </w:pPr>
+      <w:rPr>
+        <w:rFonts w:ascii="Wingdings" w:hAnsi="Wingdings" w:hint="default"/>
+      </w:rPr>
+    </w:lvl>
+  </w:abstractNum>
+  <w:abstractNum w:abstractNumId="6" w15:restartNumberingAfterBreak="0">
+    <w:nsid w:val="22F36DA6"/>
+    <w:multiLevelType w:val="hybridMultilevel"/>
+    <w:tmpl w:val="6C06ACA4"/>
+    <w:lvl w:ilvl="0" w:tplc="04090001">
+      <w:start w:val="1"/>
+      <w:numFmt w:val="bullet"/>
+      <w:lvlText w:val=""/>
+      <w:lvlJc w:val="left"/>
+      <w:pPr>
+        <w:ind w:left="1440" w:hanging="360"/>
+      </w:pPr>
+      <w:rPr>
+        <w:rFonts w:ascii="Symbol" w:hAnsi="Symbol" w:hint="default"/>
+      </w:rPr>
+    </w:lvl>
+    <w:lvl w:ilvl="1" w:tplc="04090003" w:tentative="1">
+      <w:start w:val="1"/>
+      <w:numFmt w:val="bullet"/>
+      <w:lvlText w:val="o"/>
+      <w:lvlJc w:val="left"/>
+      <w:pPr>
+        <w:ind w:left="2160" w:hanging="360"/>
+      </w:pPr>
+      <w:rPr>
+        <w:rFonts w:ascii="Courier New" w:hAnsi="Courier New" w:cs="Courier New" w:hint="default"/>
+      </w:rPr>
+    </w:lvl>
+    <w:lvl w:ilvl="2" w:tplc="04090005" w:tentative="1">
+      <w:start w:val="1"/>
+      <w:numFmt w:val="bullet"/>
+      <w:lvlText w:val=""/>
+      <w:lvlJc w:val="left"/>
+      <w:pPr>
+        <w:ind w:left="2880" w:hanging="360"/>
+      </w:pPr>
+      <w:rPr>
+        <w:rFonts w:ascii="Wingdings" w:hAnsi="Wingdings" w:hint="default"/>
+      </w:rPr>
+    </w:lvl>
+    <w:lvl w:ilvl="3" w:tplc="04090001" w:tentative="1">
+      <w:start w:val="1"/>
+      <w:numFmt w:val="bullet"/>
+      <w:lvlText w:val=""/>
+      <w:lvlJc w:val="left"/>
+      <w:pPr>
+        <w:ind w:left="3600" w:hanging="360"/>
+      </w:pPr>
+      <w:rPr>
+        <w:rFonts w:ascii="Symbol" w:hAnsi="Symbol" w:hint="default"/>
+      </w:rPr>
+    </w:lvl>
+    <w:lvl w:ilvl="4" w:tplc="04090003" w:tentative="1">
+      <w:start w:val="1"/>
+      <w:numFmt w:val="bullet"/>
+      <w:lvlText w:val="o"/>
+      <w:lvlJc w:val="left"/>
+      <w:pPr>
+        <w:ind w:left="4320" w:hanging="360"/>
+      </w:pPr>
+      <w:rPr>
+        <w:rFonts w:ascii="Courier New" w:hAnsi="Courier New" w:cs="Courier New" w:hint="default"/>
+      </w:rPr>
+    </w:lvl>
+    <w:lvl w:ilvl="5" w:tplc="04090005" w:tentative="1">
+      <w:start w:val="1"/>
+      <w:numFmt w:val="bullet"/>
+      <w:lvlText w:val=""/>
+      <w:lvlJc w:val="left"/>
+      <w:pPr>
+        <w:ind w:left="5040" w:hanging="360"/>
+      </w:pPr>
+      <w:rPr>
+        <w:rFonts w:ascii="Wingdings" w:hAnsi="Wingdings" w:hint="default"/>
+      </w:rPr>
+    </w:lvl>
+    <w:lvl w:ilvl="6" w:tplc="04090001" w:tentative="1">
+      <w:start w:val="1"/>
+      <w:numFmt w:val="bullet"/>
+      <w:lvlText w:val=""/>
+      <w:lvlJc w:val="left"/>
+      <w:pPr>
+        <w:ind w:left="5760" w:hanging="360"/>
+      </w:pPr>
+      <w:rPr>
+        <w:rFonts w:ascii="Symbol" w:hAnsi="Symbol" w:hint="default"/>
+      </w:rPr>
+    </w:lvl>
+    <w:lvl w:ilvl="7" w:tplc="04090003" w:tentative="1">
+      <w:start w:val="1"/>
+      <w:numFmt w:val="bullet"/>
+      <w:lvlText w:val="o"/>
+      <w:lvlJc w:val="left"/>
+      <w:pPr>
+        <w:ind w:left="6480" w:hanging="360"/>
+      </w:pPr>
+      <w:rPr>
+        <w:rFonts w:ascii="Courier New" w:hAnsi="Courier New" w:cs="Courier New" w:hint="default"/>
+      </w:rPr>
+    </w:lvl>
+    <w:lvl w:ilvl="8" w:tplc="04090005" w:tentative="1">
+      <w:start w:val="1"/>
+      <w:numFmt w:val="bullet"/>
+      <w:lvlText w:val=""/>
+      <w:lvlJc w:val="left"/>
+      <w:pPr>
+        <w:ind w:left="7200" w:hanging="360"/>
+      </w:pPr>
+      <w:rPr>
+        <w:rFonts w:ascii="Wingdings" w:hAnsi="Wingdings" w:hint="default"/>
+      </w:rPr>
+    </w:lvl>
+  </w:abstractNum>
+  <w:abstractNum w:abstractNumId="7" w15:restartNumberingAfterBreak="0">
     <w:nsid w:val="248537B1"/>
     <w:multiLevelType w:val="hybridMultilevel"/>
     <w:tmpl w:val="7E2C02C2"/>
@@ -2284,7 +3074,7 @@
       </w:rPr>
     </w:lvl>
   </w:abstractNum>
-  <w:abstractNum w:abstractNumId="5" w15:restartNumberingAfterBreak="0">
+  <w:abstractNum w:abstractNumId="8" w15:restartNumberingAfterBreak="0">
     <w:nsid w:val="283E02F2"/>
     <w:multiLevelType w:val="hybridMultilevel"/>
     <w:tmpl w:val="26D2C87E"/>
@@ -2397,7 +3187,7 @@
       </w:rPr>
     </w:lvl>
   </w:abstractNum>
-  <w:abstractNum w:abstractNumId="6" w15:restartNumberingAfterBreak="0">
+  <w:abstractNum w:abstractNumId="9" w15:restartNumberingAfterBreak="0">
     <w:nsid w:val="2A5828DD"/>
     <w:multiLevelType w:val="hybridMultilevel"/>
     <w:tmpl w:val="07D03116"/>
@@ -2510,7 +3300,7 @@
       </w:rPr>
     </w:lvl>
   </w:abstractNum>
-  <w:abstractNum w:abstractNumId="7" w15:restartNumberingAfterBreak="0">
+  <w:abstractNum w:abstractNumId="10" w15:restartNumberingAfterBreak="0">
     <w:nsid w:val="2AD15915"/>
     <w:multiLevelType w:val="hybridMultilevel"/>
     <w:tmpl w:val="A44A5EB6"/>
@@ -2623,7 +3413,7 @@
       </w:rPr>
     </w:lvl>
   </w:abstractNum>
-  <w:abstractNum w:abstractNumId="8" w15:restartNumberingAfterBreak="0">
+  <w:abstractNum w:abstractNumId="11" w15:restartNumberingAfterBreak="0">
     <w:nsid w:val="2FF61AEB"/>
     <w:multiLevelType w:val="hybridMultilevel"/>
     <w:tmpl w:val="CDA23E24"/>
@@ -2736,7 +3526,120 @@
       </w:rPr>
     </w:lvl>
   </w:abstractNum>
-  <w:abstractNum w:abstractNumId="9" w15:restartNumberingAfterBreak="0">
+  <w:abstractNum w:abstractNumId="12" w15:restartNumberingAfterBreak="0">
+    <w:nsid w:val="3F12457C"/>
+    <w:multiLevelType w:val="hybridMultilevel"/>
+    <w:tmpl w:val="D1BCCA1A"/>
+    <w:lvl w:ilvl="0" w:tplc="04090001">
+      <w:start w:val="1"/>
+      <w:numFmt w:val="bullet"/>
+      <w:lvlText w:val=""/>
+      <w:lvlJc w:val="left"/>
+      <w:pPr>
+        <w:ind w:left="1440" w:hanging="360"/>
+      </w:pPr>
+      <w:rPr>
+        <w:rFonts w:ascii="Symbol" w:hAnsi="Symbol" w:hint="default"/>
+      </w:rPr>
+    </w:lvl>
+    <w:lvl w:ilvl="1" w:tplc="04090003" w:tentative="1">
+      <w:start w:val="1"/>
+      <w:numFmt w:val="bullet"/>
+      <w:lvlText w:val="o"/>
+      <w:lvlJc w:val="left"/>
+      <w:pPr>
+        <w:ind w:left="2160" w:hanging="360"/>
+      </w:pPr>
+      <w:rPr>
+        <w:rFonts w:ascii="Courier New" w:hAnsi="Courier New" w:cs="Courier New" w:hint="default"/>
+      </w:rPr>
+    </w:lvl>
+    <w:lvl w:ilvl="2" w:tplc="04090005" w:tentative="1">
+      <w:start w:val="1"/>
+      <w:numFmt w:val="bullet"/>
+      <w:lvlText w:val=""/>
+      <w:lvlJc w:val="left"/>
+      <w:pPr>
+        <w:ind w:left="2880" w:hanging="360"/>
+      </w:pPr>
+      <w:rPr>
+        <w:rFonts w:ascii="Wingdings" w:hAnsi="Wingdings" w:hint="default"/>
+      </w:rPr>
+    </w:lvl>
+    <w:lvl w:ilvl="3" w:tplc="04090001" w:tentative="1">
+      <w:start w:val="1"/>
+      <w:numFmt w:val="bullet"/>
+      <w:lvlText w:val=""/>
+      <w:lvlJc w:val="left"/>
+      <w:pPr>
+        <w:ind w:left="3600" w:hanging="360"/>
+      </w:pPr>
+      <w:rPr>
+        <w:rFonts w:ascii="Symbol" w:hAnsi="Symbol" w:hint="default"/>
+      </w:rPr>
+    </w:lvl>
+    <w:lvl w:ilvl="4" w:tplc="04090003" w:tentative="1">
+      <w:start w:val="1"/>
+      <w:numFmt w:val="bullet"/>
+      <w:lvlText w:val="o"/>
+      <w:lvlJc w:val="left"/>
+      <w:pPr>
+        <w:ind w:left="4320" w:hanging="360"/>
+      </w:pPr>
+      <w:rPr>
+        <w:rFonts w:ascii="Courier New" w:hAnsi="Courier New" w:cs="Courier New" w:hint="default"/>
+      </w:rPr>
+    </w:lvl>
+    <w:lvl w:ilvl="5" w:tplc="04090005" w:tentative="1">
+      <w:start w:val="1"/>
+      <w:numFmt w:val="bullet"/>
+      <w:lvlText w:val=""/>
+      <w:lvlJc w:val="left"/>
+      <w:pPr>
+        <w:ind w:left="5040" w:hanging="360"/>
+      </w:pPr>
+      <w:rPr>
+        <w:rFonts w:ascii="Wingdings" w:hAnsi="Wingdings" w:hint="default"/>
+      </w:rPr>
+    </w:lvl>
+    <w:lvl w:ilvl="6" w:tplc="04090001" w:tentative="1">
+      <w:start w:val="1"/>
+      <w:numFmt w:val="bullet"/>
+      <w:lvlText w:val=""/>
+      <w:lvlJc w:val="left"/>
+      <w:pPr>
+        <w:ind w:left="5760" w:hanging="360"/>
+      </w:pPr>
+      <w:rPr>
+        <w:rFonts w:ascii="Symbol" w:hAnsi="Symbol" w:hint="default"/>
+      </w:rPr>
+    </w:lvl>
+    <w:lvl w:ilvl="7" w:tplc="04090003" w:tentative="1">
+      <w:start w:val="1"/>
+      <w:numFmt w:val="bullet"/>
+      <w:lvlText w:val="o"/>
+      <w:lvlJc w:val="left"/>
+      <w:pPr>
+        <w:ind w:left="6480" w:hanging="360"/>
+      </w:pPr>
+      <w:rPr>
+        <w:rFonts w:ascii="Courier New" w:hAnsi="Courier New" w:cs="Courier New" w:hint="default"/>
+      </w:rPr>
+    </w:lvl>
+    <w:lvl w:ilvl="8" w:tplc="04090005" w:tentative="1">
+      <w:start w:val="1"/>
+      <w:numFmt w:val="bullet"/>
+      <w:lvlText w:val=""/>
+      <w:lvlJc w:val="left"/>
+      <w:pPr>
+        <w:ind w:left="7200" w:hanging="360"/>
+      </w:pPr>
+      <w:rPr>
+        <w:rFonts w:ascii="Wingdings" w:hAnsi="Wingdings" w:hint="default"/>
+      </w:rPr>
+    </w:lvl>
+  </w:abstractNum>
+  <w:abstractNum w:abstractNumId="13" w15:restartNumberingAfterBreak="0">
     <w:nsid w:val="40891541"/>
     <w:multiLevelType w:val="hybridMultilevel"/>
     <w:tmpl w:val="5D502BB2"/>
@@ -2849,7 +3752,120 @@
       </w:rPr>
     </w:lvl>
   </w:abstractNum>
-  <w:abstractNum w:abstractNumId="10" w15:restartNumberingAfterBreak="0">
+  <w:abstractNum w:abstractNumId="14" w15:restartNumberingAfterBreak="0">
+    <w:nsid w:val="4DF507B4"/>
+    <w:multiLevelType w:val="hybridMultilevel"/>
+    <w:tmpl w:val="6118486C"/>
+    <w:lvl w:ilvl="0" w:tplc="04090001">
+      <w:start w:val="1"/>
+      <w:numFmt w:val="bullet"/>
+      <w:lvlText w:val=""/>
+      <w:lvlJc w:val="left"/>
+      <w:pPr>
+        <w:ind w:left="1440" w:hanging="360"/>
+      </w:pPr>
+      <w:rPr>
+        <w:rFonts w:ascii="Symbol" w:hAnsi="Symbol" w:hint="default"/>
+      </w:rPr>
+    </w:lvl>
+    <w:lvl w:ilvl="1" w:tplc="04090003" w:tentative="1">
+      <w:start w:val="1"/>
+      <w:numFmt w:val="bullet"/>
+      <w:lvlText w:val="o"/>
+      <w:lvlJc w:val="left"/>
+      <w:pPr>
+        <w:ind w:left="2160" w:hanging="360"/>
+      </w:pPr>
+      <w:rPr>
+        <w:rFonts w:ascii="Courier New" w:hAnsi="Courier New" w:cs="Courier New" w:hint="default"/>
+      </w:rPr>
+    </w:lvl>
+    <w:lvl w:ilvl="2" w:tplc="04090005" w:tentative="1">
+      <w:start w:val="1"/>
+      <w:numFmt w:val="bullet"/>
+      <w:lvlText w:val=""/>
+      <w:lvlJc w:val="left"/>
+      <w:pPr>
+        <w:ind w:left="2880" w:hanging="360"/>
+      </w:pPr>
+      <w:rPr>
+        <w:rFonts w:ascii="Wingdings" w:hAnsi="Wingdings" w:hint="default"/>
+      </w:rPr>
+    </w:lvl>
+    <w:lvl w:ilvl="3" w:tplc="04090001" w:tentative="1">
+      <w:start w:val="1"/>
+      <w:numFmt w:val="bullet"/>
+      <w:lvlText w:val=""/>
+      <w:lvlJc w:val="left"/>
+      <w:pPr>
+        <w:ind w:left="3600" w:hanging="360"/>
+      </w:pPr>
+      <w:rPr>
+        <w:rFonts w:ascii="Symbol" w:hAnsi="Symbol" w:hint="default"/>
+      </w:rPr>
+    </w:lvl>
+    <w:lvl w:ilvl="4" w:tplc="04090003" w:tentative="1">
+      <w:start w:val="1"/>
+      <w:numFmt w:val="bullet"/>
+      <w:lvlText w:val="o"/>
+      <w:lvlJc w:val="left"/>
+      <w:pPr>
+        <w:ind w:left="4320" w:hanging="360"/>
+      </w:pPr>
+      <w:rPr>
+        <w:rFonts w:ascii="Courier New" w:hAnsi="Courier New" w:cs="Courier New" w:hint="default"/>
+      </w:rPr>
+    </w:lvl>
+    <w:lvl w:ilvl="5" w:tplc="04090005" w:tentative="1">
+      <w:start w:val="1"/>
+      <w:numFmt w:val="bullet"/>
+      <w:lvlText w:val=""/>
+      <w:lvlJc w:val="left"/>
+      <w:pPr>
+        <w:ind w:left="5040" w:hanging="360"/>
+      </w:pPr>
+      <w:rPr>
+        <w:rFonts w:ascii="Wingdings" w:hAnsi="Wingdings" w:hint="default"/>
+      </w:rPr>
+    </w:lvl>
+    <w:lvl w:ilvl="6" w:tplc="04090001" w:tentative="1">
+      <w:start w:val="1"/>
+      <w:numFmt w:val="bullet"/>
+      <w:lvlText w:val=""/>
+      <w:lvlJc w:val="left"/>
+      <w:pPr>
+        <w:ind w:left="5760" w:hanging="360"/>
+      </w:pPr>
+      <w:rPr>
+        <w:rFonts w:ascii="Symbol" w:hAnsi="Symbol" w:hint="default"/>
+      </w:rPr>
+    </w:lvl>
+    <w:lvl w:ilvl="7" w:tplc="04090003" w:tentative="1">
+      <w:start w:val="1"/>
+      <w:numFmt w:val="bullet"/>
+      <w:lvlText w:val="o"/>
+      <w:lvlJc w:val="left"/>
+      <w:pPr>
+        <w:ind w:left="6480" w:hanging="360"/>
+      </w:pPr>
+      <w:rPr>
+        <w:rFonts w:ascii="Courier New" w:hAnsi="Courier New" w:cs="Courier New" w:hint="default"/>
+      </w:rPr>
+    </w:lvl>
+    <w:lvl w:ilvl="8" w:tplc="04090005" w:tentative="1">
+      <w:start w:val="1"/>
+      <w:numFmt w:val="bullet"/>
+      <w:lvlText w:val=""/>
+      <w:lvlJc w:val="left"/>
+      <w:pPr>
+        <w:ind w:left="7200" w:hanging="360"/>
+      </w:pPr>
+      <w:rPr>
+        <w:rFonts w:ascii="Wingdings" w:hAnsi="Wingdings" w:hint="default"/>
+      </w:rPr>
+    </w:lvl>
+  </w:abstractNum>
+  <w:abstractNum w:abstractNumId="15" w15:restartNumberingAfterBreak="0">
     <w:nsid w:val="5378646A"/>
     <w:multiLevelType w:val="hybridMultilevel"/>
     <w:tmpl w:val="0B7A8136"/>
@@ -2962,7 +3978,7 @@
       </w:rPr>
     </w:lvl>
   </w:abstractNum>
-  <w:abstractNum w:abstractNumId="11" w15:restartNumberingAfterBreak="0">
+  <w:abstractNum w:abstractNumId="16" w15:restartNumberingAfterBreak="0">
     <w:nsid w:val="584D4601"/>
     <w:multiLevelType w:val="hybridMultilevel"/>
     <w:tmpl w:val="97A89D9E"/>
@@ -3075,7 +4091,7 @@
       </w:rPr>
     </w:lvl>
   </w:abstractNum>
-  <w:abstractNum w:abstractNumId="12" w15:restartNumberingAfterBreak="0">
+  <w:abstractNum w:abstractNumId="17" w15:restartNumberingAfterBreak="0">
     <w:nsid w:val="59776A1D"/>
     <w:multiLevelType w:val="hybridMultilevel"/>
     <w:tmpl w:val="74F09C62"/>
@@ -3188,7 +4204,7 @@
       </w:rPr>
     </w:lvl>
   </w:abstractNum>
-  <w:abstractNum w:abstractNumId="13" w15:restartNumberingAfterBreak="0">
+  <w:abstractNum w:abstractNumId="18" w15:restartNumberingAfterBreak="0">
     <w:nsid w:val="5C8F2412"/>
     <w:multiLevelType w:val="hybridMultilevel"/>
     <w:tmpl w:val="1AE8BED0"/>
@@ -3301,7 +4317,7 @@
       </w:rPr>
     </w:lvl>
   </w:abstractNum>
-  <w:abstractNum w:abstractNumId="14" w15:restartNumberingAfterBreak="0">
+  <w:abstractNum w:abstractNumId="19" w15:restartNumberingAfterBreak="0">
     <w:nsid w:val="63811E69"/>
     <w:multiLevelType w:val="hybridMultilevel"/>
     <w:tmpl w:val="B00C276C"/>
@@ -3414,7 +4430,7 @@
       </w:rPr>
     </w:lvl>
   </w:abstractNum>
-  <w:abstractNum w:abstractNumId="15" w15:restartNumberingAfterBreak="0">
+  <w:abstractNum w:abstractNumId="20" w15:restartNumberingAfterBreak="0">
     <w:nsid w:val="730B4F73"/>
     <w:multiLevelType w:val="hybridMultilevel"/>
     <w:tmpl w:val="7EA28532"/>
@@ -3527,7 +4543,7 @@
       </w:rPr>
     </w:lvl>
   </w:abstractNum>
-  <w:abstractNum w:abstractNumId="16" w15:restartNumberingAfterBreak="0">
+  <w:abstractNum w:abstractNumId="21" w15:restartNumberingAfterBreak="0">
     <w:nsid w:val="7E362C29"/>
     <w:multiLevelType w:val="hybridMultilevel"/>
     <w:tmpl w:val="20560710"/>
@@ -3640,7 +4656,7 @@
       </w:rPr>
     </w:lvl>
   </w:abstractNum>
-  <w:abstractNum w:abstractNumId="17" w15:restartNumberingAfterBreak="0">
+  <w:abstractNum w:abstractNumId="22" w15:restartNumberingAfterBreak="0">
     <w:nsid w:val="7EB119B1"/>
     <w:multiLevelType w:val="hybridMultilevel"/>
     <w:tmpl w:val="9626C808"/>
@@ -3754,58 +4770,73 @@
     </w:lvl>
   </w:abstractNum>
   <w:num w:numId="1" w16cid:durableId="1032263589">
-    <w:abstractNumId w:val="13"/>
+    <w:abstractNumId w:val="18"/>
   </w:num>
   <w:num w:numId="2" w16cid:durableId="2126536309">
-    <w:abstractNumId w:val="10"/>
+    <w:abstractNumId w:val="15"/>
   </w:num>
   <w:num w:numId="3" w16cid:durableId="1987927776">
     <w:abstractNumId w:val="1"/>
   </w:num>
   <w:num w:numId="4" w16cid:durableId="1452629235">
-    <w:abstractNumId w:val="6"/>
+    <w:abstractNumId w:val="9"/>
   </w:num>
   <w:num w:numId="5" w16cid:durableId="939334073">
-    <w:abstractNumId w:val="5"/>
+    <w:abstractNumId w:val="8"/>
   </w:num>
   <w:num w:numId="6" w16cid:durableId="1161043429">
-    <w:abstractNumId w:val="17"/>
+    <w:abstractNumId w:val="22"/>
   </w:num>
   <w:num w:numId="7" w16cid:durableId="2033802103">
-    <w:abstractNumId w:val="9"/>
+    <w:abstractNumId w:val="13"/>
   </w:num>
   <w:num w:numId="8" w16cid:durableId="1896119690">
-    <w:abstractNumId w:val="14"/>
+    <w:abstractNumId w:val="19"/>
   </w:num>
   <w:num w:numId="9" w16cid:durableId="1603878649">
-    <w:abstractNumId w:val="4"/>
+    <w:abstractNumId w:val="7"/>
   </w:num>
   <w:num w:numId="10" w16cid:durableId="831137723">
-    <w:abstractNumId w:val="12"/>
+    <w:abstractNumId w:val="17"/>
   </w:num>
   <w:num w:numId="11" w16cid:durableId="1182933291">
     <w:abstractNumId w:val="3"/>
   </w:num>
   <w:num w:numId="12" w16cid:durableId="914777467">
-    <w:abstractNumId w:val="16"/>
+    <w:abstractNumId w:val="21"/>
   </w:num>
   <w:num w:numId="13" w16cid:durableId="1602562922">
-    <w:abstractNumId w:val="8"/>
+    <w:abstractNumId w:val="11"/>
   </w:num>
   <w:num w:numId="14" w16cid:durableId="472910231">
     <w:abstractNumId w:val="2"/>
   </w:num>
   <w:num w:numId="15" w16cid:durableId="1617103974">
-    <w:abstractNumId w:val="11"/>
+    <w:abstractNumId w:val="16"/>
   </w:num>
   <w:num w:numId="16" w16cid:durableId="604456944">
-    <w:abstractNumId w:val="15"/>
+    <w:abstractNumId w:val="20"/>
   </w:num>
   <w:num w:numId="17" w16cid:durableId="1202666399">
     <w:abstractNumId w:val="0"/>
   </w:num>
   <w:num w:numId="18" w16cid:durableId="384331040">
-    <w:abstractNumId w:val="7"/>
+    <w:abstractNumId w:val="10"/>
+  </w:num>
+  <w:num w:numId="19" w16cid:durableId="1949661089">
+    <w:abstractNumId w:val="5"/>
+  </w:num>
+  <w:num w:numId="20" w16cid:durableId="1332948776">
+    <w:abstractNumId w:val="12"/>
+  </w:num>
+  <w:num w:numId="21" w16cid:durableId="1389038623">
+    <w:abstractNumId w:val="6"/>
+  </w:num>
+  <w:num w:numId="22" w16cid:durableId="1326177">
+    <w:abstractNumId w:val="4"/>
+  </w:num>
+  <w:num w:numId="23" w16cid:durableId="1667709136">
+    <w:abstractNumId w:val="14"/>
   </w:num>
 </w:numbering>
 </file>

</xml_diff>